<commit_message>
add front end of login page
</commit_message>
<xml_diff>
--- a/Docs/Progression/CE65-12 Progress Report 2565 ครั้งที่ 2.docx
+++ b/Docs/Progression/CE65-12 Progress Report 2565 ครั้งที่ 2.docx
@@ -1,10 +1,10 @@
 
 <file path=word/document.xml><?xml version="1.0" encoding="utf-8"?>
-<w:document xmlns:wpc="http://schemas.microsoft.com/office/word/2010/wordprocessingCanvas" xmlns:cx="http://schemas.microsoft.com/office/drawing/2014/chartex" xmlns:cx1="http://schemas.microsoft.com/office/drawing/2015/9/8/chartex" xmlns:cx2="http://schemas.microsoft.com/office/drawing/2015/10/21/chartex" xmlns:cx3="http://schemas.microsoft.com/office/drawing/2016/5/9/chartex" xmlns:cx4="http://schemas.microsoft.com/office/drawing/2016/5/10/chartex" xmlns:cx5="http://schemas.microsoft.com/office/drawing/2016/5/11/chartex" xmlns:cx6="http://schemas.microsoft.com/office/drawing/2016/5/12/chartex" xmlns:cx7="http://schemas.microsoft.com/office/drawing/2016/5/13/chartex" xmlns:cx8="http://schemas.microsoft.com/office/drawing/2016/5/14/chartex" xmlns:mc="http://schemas.openxmlformats.org/markup-compatibility/2006" xmlns:aink="http://schemas.microsoft.com/office/drawing/2016/ink" xmlns:am3d="http://schemas.microsoft.com/office/drawing/2017/model3d" xmlns:o="urn:schemas-microsoft-com:office:office" xmlns:oel="http://schemas.microsoft.com/office/2019/extlst" xmlns:r="http://schemas.openxmlformats.org/officeDocument/2006/relationships" xmlns:m="http://schemas.openxmlformats.org/officeDocument/2006/math" xmlns:v="urn:schemas-microsoft-com:vml" xmlns:wp14="http://schemas.microsoft.com/office/word/2010/wordprocessingDrawing" xmlns:wp="http://schemas.openxmlformats.org/drawingml/2006/wordprocessingDrawing" xmlns:w10="urn:schemas-microsoft-com:office:word" xmlns:w="http://schemas.openxmlformats.org/wordprocessingml/2006/main" xmlns:w14="http://schemas.microsoft.com/office/word/2010/wordml" xmlns:w15="http://schemas.microsoft.com/office/word/2012/wordml" xmlns:w16cex="http://schemas.microsoft.com/office/word/2018/wordml/cex" xmlns:w16cid="http://schemas.microsoft.com/office/word/2016/wordml/cid" xmlns:w16="http://schemas.microsoft.com/office/word/2018/wordml" xmlns:w16sdtdh="http://schemas.microsoft.com/office/word/2020/wordml/sdtdatahash" xmlns:w16se="http://schemas.microsoft.com/office/word/2015/wordml/symex" xmlns:wpg="http://schemas.microsoft.com/office/word/2010/wordprocessingGroup" xmlns:wpi="http://schemas.microsoft.com/office/word/2010/wordprocessingInk" xmlns:wne="http://schemas.microsoft.com/office/word/2006/wordml" xmlns:wps="http://schemas.microsoft.com/office/word/2010/wordprocessingShape" mc:Ignorable="w14 w15 w16se w16cid w16 w16cex w16sdtdh wp14">
+<w:document xmlns:wpc="http://schemas.microsoft.com/office/word/2010/wordprocessingCanvas" xmlns:cx="http://schemas.microsoft.com/office/drawing/2014/chartex" xmlns:cx1="http://schemas.microsoft.com/office/drawing/2015/9/8/chartex" xmlns:cx2="http://schemas.microsoft.com/office/drawing/2015/10/21/chartex" xmlns:cx3="http://schemas.microsoft.com/office/drawing/2016/5/9/chartex" xmlns:cx4="http://schemas.microsoft.com/office/drawing/2016/5/10/chartex" xmlns:cx5="http://schemas.microsoft.com/office/drawing/2016/5/11/chartex" xmlns:cx6="http://schemas.microsoft.com/office/drawing/2016/5/12/chartex" xmlns:cx7="http://schemas.microsoft.com/office/drawing/2016/5/13/chartex" xmlns:cx8="http://schemas.microsoft.com/office/drawing/2016/5/14/chartex" xmlns:mc="http://schemas.openxmlformats.org/markup-compatibility/2006" xmlns:aink="http://schemas.microsoft.com/office/drawing/2016/ink" xmlns:am3d="http://schemas.microsoft.com/office/drawing/2017/model3d" xmlns:o="urn:schemas-microsoft-com:office:office" xmlns:r="http://schemas.openxmlformats.org/officeDocument/2006/relationships" xmlns:m="http://schemas.openxmlformats.org/officeDocument/2006/math" xmlns:v="urn:schemas-microsoft-com:vml" xmlns:wp14="http://schemas.microsoft.com/office/word/2010/wordprocessingDrawing" xmlns:wp="http://schemas.openxmlformats.org/drawingml/2006/wordprocessingDrawing" xmlns:w10="urn:schemas-microsoft-com:office:word" xmlns:w="http://schemas.openxmlformats.org/wordprocessingml/2006/main" xmlns:w14="http://schemas.microsoft.com/office/word/2010/wordml" xmlns:w15="http://schemas.microsoft.com/office/word/2012/wordml" xmlns:w16cex="http://schemas.microsoft.com/office/word/2018/wordml/cex" xmlns:w16cid="http://schemas.microsoft.com/office/word/2016/wordml/cid" xmlns:w16="http://schemas.microsoft.com/office/word/2018/wordml" xmlns:w16sdtdh="http://schemas.microsoft.com/office/word/2020/wordml/sdtdatahash" xmlns:w16se="http://schemas.microsoft.com/office/word/2015/wordml/symex" xmlns:wpg="http://schemas.microsoft.com/office/word/2010/wordprocessingGroup" xmlns:wpi="http://schemas.microsoft.com/office/word/2010/wordprocessingInk" xmlns:wne="http://schemas.microsoft.com/office/word/2006/wordml" xmlns:wps="http://schemas.microsoft.com/office/word/2010/wordprocessingShape" mc:Ignorable="w14 w15 w16se w16cid w16 w16cex w16sdtdh wp14">
   <w:body>
     <w:p>
       <w:pPr>
-        <w:pStyle w:val="Heading1"/>
+        <w:pStyle w:val="1"/>
         <w:rPr>
           <w:cs/>
         </w:rPr>
@@ -91,6 +91,7 @@
             <w:listItem w:displayText="6" w:value="6"/>
           </w:dropDownList>
         </w:sdtPr>
+        <w:sdtEndPr/>
         <w:sdtContent>
           <w:r>
             <w:rPr>
@@ -148,6 +149,7 @@
             <w:calendar w:val="thai"/>
           </w:date>
         </w:sdtPr>
+        <w:sdtEndPr/>
         <w:sdtContent>
           <w:r>
             <w:rPr>
@@ -214,6 +216,7 @@
             <w:calendar w:val="thai"/>
           </w:date>
         </w:sdtPr>
+        <w:sdtEndPr/>
         <w:sdtContent>
           <w:r>
             <w:rPr>
@@ -239,7 +242,7 @@
     </w:p>
     <w:p>
       <w:pPr>
-        <w:pStyle w:val="ListParagraph"/>
+        <w:pStyle w:val="a0"/>
         <w:numPr>
           <w:ilvl w:val="0"/>
           <w:numId w:val="1"/>
@@ -247,7 +250,7 @@
       </w:pPr>
       <w:r>
         <w:rPr>
-          <w:rStyle w:val="Heading2Char"/>
+          <w:rStyle w:val="20"/>
           <w:rFonts w:hint="cs"/>
           <w:cs/>
         </w:rPr>
@@ -255,14 +258,14 @@
       </w:r>
       <w:r>
         <w:rPr>
-          <w:rStyle w:val="Heading2Char"/>
+          <w:rStyle w:val="20"/>
           <w:rFonts w:hint="cs"/>
         </w:rPr>
         <w:t xml:space="preserve"> </w:t>
       </w:r>
       <w:r>
         <w:rPr>
-          <w:rStyle w:val="Heading2Char"/>
+          <w:rStyle w:val="20"/>
           <w:rFonts w:hint="cs"/>
           <w:cs/>
         </w:rPr>
@@ -292,7 +295,7 @@
     </w:p>
     <w:p>
       <w:pPr>
-        <w:pStyle w:val="Heading2"/>
+        <w:pStyle w:val="2"/>
       </w:pPr>
       <w:r>
         <w:rPr>
@@ -482,7 +485,7 @@
     </w:p>
     <w:p>
       <w:pPr>
-        <w:pStyle w:val="Heading2"/>
+        <w:pStyle w:val="2"/>
       </w:pPr>
       <w:r>
         <w:rPr>
@@ -505,7 +508,6 @@
         <w:ind w:left="426" w:firstLine="294"/>
         <w:jc w:val="both"/>
         <w:rPr>
-          <w:rFonts w:hint="cs"/>
           <w:cs/>
         </w:rPr>
       </w:pPr>
@@ -559,7 +561,7 @@
     </w:p>
     <w:p>
       <w:pPr>
-        <w:pStyle w:val="ListParagraph"/>
+        <w:pStyle w:val="a0"/>
         <w:numPr>
           <w:ilvl w:val="0"/>
           <w:numId w:val="7"/>
@@ -583,7 +585,7 @@
     </w:p>
     <w:p>
       <w:pPr>
-        <w:pStyle w:val="ListParagraph"/>
+        <w:pStyle w:val="a0"/>
         <w:numPr>
           <w:ilvl w:val="0"/>
           <w:numId w:val="7"/>
@@ -618,7 +620,7 @@
     </w:p>
     <w:p>
       <w:pPr>
-        <w:pStyle w:val="ListParagraph"/>
+        <w:pStyle w:val="a0"/>
         <w:numPr>
           <w:ilvl w:val="0"/>
           <w:numId w:val="7"/>
@@ -706,7 +708,7 @@
     </w:p>
     <w:p>
       <w:pPr>
-        <w:pStyle w:val="ListParagraph"/>
+        <w:pStyle w:val="a0"/>
         <w:numPr>
           <w:ilvl w:val="0"/>
           <w:numId w:val="8"/>
@@ -719,7 +721,7 @@
     </w:p>
     <w:p>
       <w:pPr>
-        <w:pStyle w:val="ListParagraph"/>
+        <w:pStyle w:val="a0"/>
         <w:numPr>
           <w:ilvl w:val="0"/>
           <w:numId w:val="8"/>
@@ -870,7 +872,6 @@
         <w:ind w:firstLine="720"/>
         <w:jc w:val="both"/>
         <w:rPr>
-          <w:rFonts w:hint="cs"/>
           <w:cs/>
         </w:rPr>
       </w:pPr>
@@ -1011,7 +1012,6 @@
         <w:ind w:firstLine="720"/>
         <w:jc w:val="both"/>
         <w:rPr>
-          <w:rFonts w:hint="cs"/>
           <w:cs/>
         </w:rPr>
       </w:pPr>
@@ -1160,7 +1160,6 @@
         <w:ind w:firstLine="720"/>
         <w:jc w:val="both"/>
         <w:rPr>
-          <w:rFonts w:hint="cs"/>
           <w:cs/>
         </w:rPr>
       </w:pPr>
@@ -1318,7 +1317,6 @@
       <w:pPr>
         <w:jc w:val="center"/>
         <w:rPr>
-          <w:rFonts w:hint="cs"/>
           <w:sz w:val="36"/>
           <w:szCs w:val="36"/>
           <w:cs/>
@@ -1575,7 +1573,6 @@
         <w:spacing w:line="257" w:lineRule="auto"/>
         <w:jc w:val="both"/>
         <w:rPr>
-          <w:rFonts w:hint="cs"/>
           <w:cs/>
         </w:rPr>
       </w:pPr>
@@ -1657,10 +1654,6 @@
       <w:pPr>
         <w:spacing w:line="257" w:lineRule="auto"/>
         <w:jc w:val="center"/>
-        <w:rPr>
-          <w:rFonts w:hint="cs"/>
-          <w:cs/>
-        </w:rPr>
       </w:pPr>
       <w:r>
         <w:rPr>
@@ -1669,9 +1662,9 @@
         </w:rPr>
         <w:lastRenderedPageBreak/>
         <w:drawing>
-          <wp:inline distT="0" distB="0" distL="0" distR="0" wp14:anchorId="56040905" wp14:editId="35083F5A">
-            <wp:extent cx="6016625" cy="3284220"/>
-            <wp:effectExtent l="0" t="0" r="3175" b="0"/>
+          <wp:inline distT="0" distB="0" distL="0" distR="0" wp14:anchorId="56040905" wp14:editId="439D7990">
+            <wp:extent cx="4484890" cy="2448111"/>
+            <wp:effectExtent l="0" t="0" r="0" b="0"/>
             <wp:docPr id="5" name="Picture 5"/>
             <wp:cNvGraphicFramePr>
               <a:graphicFrameLocks xmlns:a="http://schemas.openxmlformats.org/drawingml/2006/main" noChangeAspect="1"/>
@@ -1698,7 +1691,7 @@
                   <pic:spPr>
                     <a:xfrm>
                       <a:off x="0" y="0"/>
-                      <a:ext cx="6016625" cy="3284220"/>
+                      <a:ext cx="4500215" cy="2456476"/>
                     </a:xfrm>
                     <a:prstGeom prst="rect">
                       <a:avLst/>
@@ -1766,150 +1759,746 @@
     </w:p>
     <w:p>
       <w:pPr>
+        <w:spacing w:line="257" w:lineRule="auto"/>
+        <w:ind w:firstLine="720"/>
+      </w:pPr>
+      <w:r>
+        <w:rPr>
+          <w:rFonts w:hint="cs"/>
+          <w:cs/>
+        </w:rPr>
+        <w:t xml:space="preserve">ในส่วนของการพัฒนา </w:t>
+      </w:r>
+      <w:r>
+        <w:t>web application</w:t>
+      </w:r>
+      <w:r>
+        <w:rPr>
+          <w:rFonts w:hint="cs"/>
+          <w:cs/>
+        </w:rPr>
+        <w:t xml:space="preserve"> ผู้เรียนได้ทำการกำหนด </w:t>
+      </w:r>
+      <w:r>
+        <w:t xml:space="preserve">version </w:t>
+      </w:r>
+      <w:r>
+        <w:rPr>
+          <w:rFonts w:hint="cs"/>
+          <w:cs/>
+        </w:rPr>
+        <w:t xml:space="preserve">ของ </w:t>
+      </w:r>
+      <w:r>
+        <w:t xml:space="preserve">library </w:t>
+      </w:r>
+      <w:r>
+        <w:rPr>
+          <w:rFonts w:hint="cs"/>
+          <w:cs/>
+        </w:rPr>
+        <w:t xml:space="preserve">และ </w:t>
+      </w:r>
+      <w:r>
+        <w:t xml:space="preserve">framework </w:t>
+      </w:r>
+      <w:r>
+        <w:rPr>
+          <w:rFonts w:hint="cs"/>
+          <w:cs/>
+        </w:rPr>
+        <w:t>ที่ต้องการใช้เรียบเพื่อให้เกิดความคล่องตัวในการทำงานร่วมกันของแต่ละ</w:t>
+      </w:r>
+      <w:r>
+        <w:rPr>
+          <w:rFonts w:hint="cs"/>
+          <w:cs/>
+        </w:rPr>
+        <w:t xml:space="preserve"> </w:t>
+      </w:r>
+      <w:r>
+        <w:t xml:space="preserve">library </w:t>
+      </w:r>
+      <w:r>
+        <w:rPr>
+          <w:rFonts w:hint="cs"/>
+          <w:cs/>
+        </w:rPr>
+        <w:t xml:space="preserve">และ </w:t>
+      </w:r>
+      <w:r>
+        <w:t>framework</w:t>
+      </w:r>
+      <w:r>
+        <w:t xml:space="preserve"> </w:t>
+      </w:r>
+      <w:r>
+        <w:rPr>
+          <w:rFonts w:hint="cs"/>
+          <w:cs/>
+        </w:rPr>
+        <w:t>โดยทางผู้เรียนได้กำหนด</w:t>
+      </w:r>
+      <w:r>
+        <w:t xml:space="preserve"> version </w:t>
+      </w:r>
+      <w:r>
+        <w:rPr>
+          <w:rFonts w:hint="cs"/>
+          <w:cs/>
+        </w:rPr>
+        <w:t xml:space="preserve">หลักของ </w:t>
+      </w:r>
+      <w:r>
+        <w:t xml:space="preserve">framework </w:t>
+      </w:r>
+      <w:r>
+        <w:rPr>
+          <w:rFonts w:hint="cs"/>
+          <w:cs/>
+        </w:rPr>
+        <w:t>ให้ใช้</w:t>
+      </w:r>
+      <w:r>
+        <w:rPr>
+          <w:rFonts w:hint="cs"/>
+          <w:cs/>
+        </w:rPr>
+        <w:t>ดังนี้</w:t>
+      </w:r>
+    </w:p>
+    <w:p>
+      <w:pPr>
+        <w:pStyle w:val="a0"/>
+        <w:numPr>
+          <w:ilvl w:val="0"/>
+          <w:numId w:val="9"/>
+        </w:numPr>
+        <w:spacing w:line="257" w:lineRule="auto"/>
+      </w:pPr>
+      <w:r>
+        <w:t xml:space="preserve">Vue JS version 5.0.8 </w:t>
+      </w:r>
+      <w:r>
+        <w:rPr>
+          <w:rFonts w:hint="cs"/>
+          <w:cs/>
+        </w:rPr>
+        <w:t>ในการ</w:t>
+      </w:r>
+      <w:r>
+        <w:rPr>
+          <w:rFonts w:hint="cs"/>
+          <w:cs/>
+        </w:rPr>
+        <w:t xml:space="preserve">พัฒนาส่วน </w:t>
+      </w:r>
+      <w:r>
+        <w:t>Front end</w:t>
+      </w:r>
+    </w:p>
+    <w:p>
+      <w:pPr>
+        <w:pStyle w:val="a0"/>
+        <w:numPr>
+          <w:ilvl w:val="0"/>
+          <w:numId w:val="9"/>
+        </w:numPr>
+        <w:spacing w:line="257" w:lineRule="auto"/>
+      </w:pPr>
+      <w:r>
+        <w:t xml:space="preserve">Django version </w:t>
+      </w:r>
+      <w:r>
+        <w:t>4.0.6</w:t>
+      </w:r>
+      <w:r>
+        <w:rPr>
+          <w:rFonts w:hint="cs"/>
+          <w:cs/>
+        </w:rPr>
+        <w:t xml:space="preserve"> </w:t>
+      </w:r>
+      <w:r>
+        <w:t>.</w:t>
+      </w:r>
+      <w:r>
+        <w:rPr>
+          <w:rFonts w:hint="cs"/>
+          <w:cs/>
+        </w:rPr>
+        <w:t xml:space="preserve">ในการพัฒนาส่วน </w:t>
+      </w:r>
+      <w:r>
+        <w:t>Back end</w:t>
+      </w:r>
+    </w:p>
+    <w:p>
+      <w:pPr>
+        <w:ind w:firstLine="720"/>
+      </w:pPr>
+      <w:r>
+        <w:rPr>
+          <w:rFonts w:hint="cs"/>
+          <w:cs/>
+        </w:rPr>
+        <w:t xml:space="preserve">โดยที่ทางผู้เรียนได้ทำการเชื่อมต่อส่วนของ </w:t>
+      </w:r>
+      <w:r>
+        <w:t>Front end</w:t>
+      </w:r>
+      <w:r>
+        <w:rPr>
+          <w:rFonts w:hint="cs"/>
+          <w:cs/>
+        </w:rPr>
+        <w:t xml:space="preserve"> และ </w:t>
+      </w:r>
+      <w:r>
+        <w:t>Back end</w:t>
+      </w:r>
+      <w:r>
+        <w:rPr>
+          <w:rFonts w:hint="cs"/>
+          <w:cs/>
+        </w:rPr>
+        <w:t xml:space="preserve"> ด้วย </w:t>
+      </w:r>
+      <w:r>
+        <w:t xml:space="preserve">API </w:t>
+      </w:r>
+      <w:r>
+        <w:rPr>
+          <w:rFonts w:hint="cs"/>
+          <w:cs/>
+        </w:rPr>
+        <w:t xml:space="preserve">และทำการเชื่อมต่อกับ </w:t>
+      </w:r>
+      <w:r>
+        <w:t>Database</w:t>
+      </w:r>
+      <w:r>
+        <w:rPr>
+          <w:rFonts w:hint="cs"/>
+          <w:cs/>
+        </w:rPr>
+        <w:t xml:space="preserve"> ที่เป็นของ </w:t>
+      </w:r>
+      <w:r>
+        <w:t>MongoDB</w:t>
+      </w:r>
+      <w:r>
+        <w:t xml:space="preserve"> </w:t>
+      </w:r>
+      <w:r>
+        <w:rPr>
+          <w:rFonts w:hint="cs"/>
+          <w:cs/>
+        </w:rPr>
+        <w:t>จน</w:t>
+      </w:r>
+      <w:r>
+        <w:rPr>
+          <w:rFonts w:hint="cs"/>
+          <w:cs/>
+        </w:rPr>
+        <w:t xml:space="preserve">ทำงานได้เป็นปกติ </w:t>
+      </w:r>
+      <w:r>
+        <w:rPr>
+          <w:rFonts w:hint="cs"/>
+          <w:cs/>
+        </w:rPr>
+        <w:t xml:space="preserve"> และเริ่มการพัฒนาส่วน </w:t>
+      </w:r>
+      <w:r>
+        <w:t xml:space="preserve">Front end </w:t>
+      </w:r>
+      <w:r>
+        <w:rPr>
+          <w:rFonts w:hint="cs"/>
+          <w:cs/>
+        </w:rPr>
+        <w:t xml:space="preserve">ของหน้า </w:t>
+      </w:r>
+      <w:r>
+        <w:t xml:space="preserve">Login </w:t>
+      </w:r>
+      <w:r>
+        <w:rPr>
+          <w:rFonts w:hint="cs"/>
+          <w:cs/>
+        </w:rPr>
+        <w:t xml:space="preserve">และ </w:t>
+      </w:r>
+      <w:r>
+        <w:t xml:space="preserve">Sign up </w:t>
+      </w:r>
+      <w:r>
+        <w:rPr>
+          <w:rFonts w:hint="cs"/>
+          <w:cs/>
+        </w:rPr>
+        <w:t>เอาไว้</w:t>
+      </w:r>
+      <w:r>
+        <w:rPr>
+          <w:rFonts w:hint="cs"/>
+          <w:cs/>
+        </w:rPr>
+        <w:t xml:space="preserve">เพื่อทำการทดลองส่งข้อมูลกันระหว่าง </w:t>
+      </w:r>
+      <w:r>
+        <w:t>Front</w:t>
+      </w:r>
+      <w:r>
+        <w:rPr>
+          <w:rFonts w:hint="cs"/>
+          <w:cs/>
+        </w:rPr>
+        <w:t xml:space="preserve"> </w:t>
+      </w:r>
+      <w:r>
+        <w:t xml:space="preserve">end </w:t>
+      </w:r>
+      <w:r>
+        <w:rPr>
+          <w:rFonts w:hint="cs"/>
+          <w:cs/>
+        </w:rPr>
+        <w:t xml:space="preserve">และ </w:t>
+      </w:r>
+      <w:r>
+        <w:t>Back end</w:t>
+      </w:r>
+      <w:r>
+        <w:rPr>
+          <w:rFonts w:hint="cs"/>
+          <w:cs/>
+        </w:rPr>
+        <w:t xml:space="preserve"> ร่วมไปถึงมีการทดสอง</w:t>
+      </w:r>
+      <w:r>
+        <w:t xml:space="preserve"> Function </w:t>
+      </w:r>
+      <w:r>
+        <w:rPr>
+          <w:rFonts w:hint="cs"/>
+          <w:cs/>
+        </w:rPr>
+        <w:t>ในการทำงานส่วนการสั่งทำงานด้วยไฟล์รูปแบบ</w:t>
+      </w:r>
+      <w:r>
+        <w:t xml:space="preserve"> </w:t>
+      </w:r>
+      <w:r>
+        <w:t xml:space="preserve">Kubernetes </w:t>
+      </w:r>
+      <w:proofErr w:type="spellStart"/>
+      <w:r>
+        <w:t>nginx</w:t>
+      </w:r>
+      <w:proofErr w:type="spellEnd"/>
+      <w:r>
+        <w:t xml:space="preserve"> configuration deployment file</w:t>
+      </w:r>
+      <w:r>
+        <w:t xml:space="preserve"> </w:t>
+      </w:r>
+      <w:r>
+        <w:rPr>
+          <w:rFonts w:hint="cs"/>
+          <w:cs/>
+        </w:rPr>
+        <w:t xml:space="preserve">ที่เป็นไฟล์นามสกุล </w:t>
+      </w:r>
+      <w:r>
+        <w:t>.</w:t>
+      </w:r>
+      <w:proofErr w:type="spellStart"/>
+      <w:r>
+        <w:t>yaml</w:t>
+      </w:r>
+      <w:proofErr w:type="spellEnd"/>
+      <w:r>
+        <w:t xml:space="preserve"> </w:t>
+      </w:r>
+      <w:r>
+        <w:rPr>
+          <w:rFonts w:hint="cs"/>
+          <w:cs/>
+        </w:rPr>
+        <w:t xml:space="preserve">เพื่อรองรับการสั่งทำงาน </w:t>
+      </w:r>
+      <w:r>
+        <w:t xml:space="preserve">Image processing application </w:t>
+      </w:r>
+      <w:r>
+        <w:rPr>
+          <w:rFonts w:hint="cs"/>
+          <w:cs/>
+        </w:rPr>
+        <w:t>ในส่วนต่อไป</w:t>
+      </w:r>
+    </w:p>
+    <w:p>
+      <w:pPr>
+        <w:ind w:hanging="426"/>
+        <w:jc w:val="center"/>
+      </w:pPr>
+      <w:r>
+        <w:rPr>
+          <w:cs/>
+        </w:rPr>
+        <w:drawing>
+          <wp:inline distT="0" distB="0" distL="0" distR="0" wp14:anchorId="3301CAA2" wp14:editId="25B57251">
+            <wp:extent cx="2920928" cy="2500746"/>
+            <wp:effectExtent l="0" t="0" r="0" b="0"/>
+            <wp:docPr id="2" name="รูปภาพ 2" descr="รูปภาพประกอบด้วย ข้อความ&#10;&#10;คำอธิบายที่สร้างโดยอัตโนมัติ"/>
+            <wp:cNvGraphicFramePr>
+              <a:graphicFrameLocks xmlns:a="http://schemas.openxmlformats.org/drawingml/2006/main" noChangeAspect="1"/>
+            </wp:cNvGraphicFramePr>
+            <a:graphic xmlns:a="http://schemas.openxmlformats.org/drawingml/2006/main">
+              <a:graphicData uri="http://schemas.openxmlformats.org/drawingml/2006/picture">
+                <pic:pic xmlns:pic="http://schemas.openxmlformats.org/drawingml/2006/picture">
+                  <pic:nvPicPr>
+                    <pic:cNvPr id="2" name="รูปภาพ 2" descr="รูปภาพประกอบด้วย ข้อความ&#10;&#10;คำอธิบายที่สร้างโดยอัตโนมัติ"/>
+                    <pic:cNvPicPr/>
+                  </pic:nvPicPr>
+                  <pic:blipFill>
+                    <a:blip r:embed="rId12"/>
+                    <a:stretch>
+                      <a:fillRect/>
+                    </a:stretch>
+                  </pic:blipFill>
+                  <pic:spPr>
+                    <a:xfrm>
+                      <a:off x="0" y="0"/>
+                      <a:ext cx="2929478" cy="2508066"/>
+                    </a:xfrm>
+                    <a:prstGeom prst="rect">
+                      <a:avLst/>
+                    </a:prstGeom>
+                  </pic:spPr>
+                </pic:pic>
+              </a:graphicData>
+            </a:graphic>
+          </wp:inline>
+        </w:drawing>
+      </w:r>
+    </w:p>
+    <w:p>
+      <w:pPr>
+        <w:ind w:hanging="426"/>
+        <w:jc w:val="center"/>
+        <w:rPr>
+          <w:rFonts w:hint="cs"/>
+          <w:cs/>
+        </w:rPr>
+      </w:pPr>
+      <w:r>
+        <w:rPr>
+          <w:rFonts w:hint="cs"/>
+          <w:cs/>
+        </w:rPr>
+        <w:t xml:space="preserve">รูปของไฟล์คำสั่ง </w:t>
+      </w:r>
+      <w:r>
+        <w:t xml:space="preserve">Kubernetes </w:t>
+      </w:r>
+      <w:proofErr w:type="spellStart"/>
+      <w:r>
+        <w:t>nginx</w:t>
+      </w:r>
+      <w:proofErr w:type="spellEnd"/>
+      <w:r>
+        <w:t xml:space="preserve"> configuration deployment file</w:t>
+      </w:r>
+      <w:r>
+        <w:rPr>
+          <w:rFonts w:hint="cs"/>
+          <w:cs/>
+        </w:rPr>
+        <w:t xml:space="preserve"> ที่สร้างออกมาได้</w:t>
+      </w:r>
+    </w:p>
+    <w:p>
+      <w:pPr>
+        <w:ind w:hanging="284"/>
+        <w:jc w:val="center"/>
+      </w:pPr>
+      <w:r>
+        <w:rPr>
+          <w:cs/>
+        </w:rPr>
+        <w:lastRenderedPageBreak/>
+        <w:drawing>
+          <wp:inline distT="0" distB="0" distL="0" distR="0" wp14:anchorId="6F5F5826" wp14:editId="65456B70">
+            <wp:extent cx="3922858" cy="3020291"/>
+            <wp:effectExtent l="0" t="0" r="1905" b="8890"/>
+            <wp:docPr id="1" name="รูปภาพ 1" descr="รูปภาพประกอบด้วย ข้อความ&#10;&#10;คำอธิบายที่สร้างโดยอัตโนมัติ"/>
+            <wp:cNvGraphicFramePr>
+              <a:graphicFrameLocks xmlns:a="http://schemas.openxmlformats.org/drawingml/2006/main" noChangeAspect="1"/>
+            </wp:cNvGraphicFramePr>
+            <a:graphic xmlns:a="http://schemas.openxmlformats.org/drawingml/2006/main">
+              <a:graphicData uri="http://schemas.openxmlformats.org/drawingml/2006/picture">
+                <pic:pic xmlns:pic="http://schemas.openxmlformats.org/drawingml/2006/picture">
+                  <pic:nvPicPr>
+                    <pic:cNvPr id="1" name="รูปภาพ 1" descr="รูปภาพประกอบด้วย ข้อความ&#10;&#10;คำอธิบายที่สร้างโดยอัตโนมัติ"/>
+                    <pic:cNvPicPr/>
+                  </pic:nvPicPr>
+                  <pic:blipFill>
+                    <a:blip r:embed="rId13"/>
+                    <a:stretch>
+                      <a:fillRect/>
+                    </a:stretch>
+                  </pic:blipFill>
+                  <pic:spPr>
+                    <a:xfrm>
+                      <a:off x="0" y="0"/>
+                      <a:ext cx="3950618" cy="3041664"/>
+                    </a:xfrm>
+                    <a:prstGeom prst="rect">
+                      <a:avLst/>
+                    </a:prstGeom>
+                  </pic:spPr>
+                </pic:pic>
+              </a:graphicData>
+            </a:graphic>
+          </wp:inline>
+        </w:drawing>
+      </w:r>
+    </w:p>
+    <w:p>
+      <w:pPr>
+        <w:ind w:left="-284"/>
+        <w:jc w:val="center"/>
+        <w:rPr>
+          <w:rFonts w:hint="cs"/>
+          <w:cs/>
+        </w:rPr>
+      </w:pPr>
+      <w:r>
+        <w:rPr>
+          <w:rFonts w:hint="cs"/>
+          <w:cs/>
+        </w:rPr>
+        <w:t>รูป</w:t>
+      </w:r>
+      <w:r>
+        <w:rPr>
+          <w:rFonts w:hint="cs"/>
+          <w:cs/>
+        </w:rPr>
+        <w:t xml:space="preserve">ส่วนของ </w:t>
+      </w:r>
+      <w:r>
+        <w:t xml:space="preserve">Source code </w:t>
+      </w:r>
+      <w:r>
+        <w:rPr>
+          <w:rFonts w:hint="cs"/>
+          <w:cs/>
+        </w:rPr>
+        <w:t xml:space="preserve">ที่ใช้ในการสร้าง </w:t>
+      </w:r>
+      <w:r>
+        <w:t xml:space="preserve">Kubernetes </w:t>
+      </w:r>
+      <w:proofErr w:type="spellStart"/>
+      <w:r>
+        <w:t>nginx</w:t>
+      </w:r>
+      <w:proofErr w:type="spellEnd"/>
+      <w:r>
+        <w:t xml:space="preserve"> configuration deployment file</w:t>
+      </w:r>
+    </w:p>
+    <w:p>
+      <w:pPr>
+        <w:ind w:firstLine="720"/>
+        <w:rPr>
+          <w:rFonts w:hint="cs"/>
+        </w:rPr>
+      </w:pPr>
+    </w:p>
+    <w:p>
+      <w:pPr>
+        <w:pStyle w:val="2"/>
+      </w:pPr>
+      <w:r>
+        <w:rPr>
+          <w:rFonts w:hint="cs"/>
+          <w:cs/>
+        </w:rPr>
+        <w:t>ปัญหาที่เกิดขึ้น</w:t>
+      </w:r>
+      <w:r>
+        <w:rPr>
+          <w:rFonts w:hint="cs"/>
+          <w:cs/>
+        </w:rPr>
+        <w:t>และแนวทางการแก้</w:t>
+      </w:r>
+      <w:r>
+        <w:rPr>
+          <w:rFonts w:hint="cs"/>
+          <w:cs/>
+        </w:rPr>
+        <w:t>ไข</w:t>
+      </w:r>
+    </w:p>
+    <w:p>
+      <w:pPr>
+        <w:ind w:left="426" w:firstLine="283"/>
+        <w:jc w:val="both"/>
+      </w:pPr>
+      <w:r>
+        <w:rPr>
+          <w:rFonts w:hint="cs"/>
+          <w:cs/>
+        </w:rPr>
+        <w:t>ปัญหาที่เกิดขึ้นในส่วนการส่วนของ</w:t>
+      </w:r>
+      <w:r>
+        <w:t xml:space="preserve"> Server </w:t>
+      </w:r>
+      <w:r>
+        <w:rPr>
+          <w:rFonts w:hint="cs"/>
+          <w:cs/>
+        </w:rPr>
+        <w:t xml:space="preserve">และ </w:t>
+      </w:r>
+      <w:r>
+        <w:t>Kubernetes (MicroK8S)</w:t>
+      </w:r>
+      <w:r>
+        <w:rPr>
+          <w:rFonts w:hint="cs"/>
+          <w:cs/>
+        </w:rPr>
+        <w:t xml:space="preserve"> คือ ทรัพยากรของเครื่อง ๆ เดียวยังทำงานได้ไม่เหมาะสมจึงได้หาแนวทางการจำลองเครื่องแบบอื่น ๆ เพื่อให้สามารถนำมาทดสอบ และ ใช้งานได้ในการทำ</w:t>
+      </w:r>
+      <w:r>
+        <w:t xml:space="preserve"> Project</w:t>
+      </w:r>
+      <w:r>
+        <w:rPr>
+          <w:rFonts w:hint="cs"/>
+          <w:cs/>
+        </w:rPr>
+        <w:t xml:space="preserve"> นี้โดยใช้</w:t>
+      </w:r>
+      <w:r>
+        <w:t xml:space="preserve"> K3S</w:t>
+      </w:r>
+      <w:r>
+        <w:rPr>
+          <w:rFonts w:hint="cs"/>
+          <w:cs/>
+        </w:rPr>
+        <w:t xml:space="preserve"> เป็น</w:t>
+      </w:r>
+      <w:r>
+        <w:t xml:space="preserve"> Kubernetes</w:t>
+      </w:r>
+      <w:r>
+        <w:rPr>
+          <w:rFonts w:hint="cs"/>
+          <w:cs/>
+        </w:rPr>
+        <w:t xml:space="preserve"> แบบ</w:t>
+      </w:r>
+      <w:r>
+        <w:t xml:space="preserve"> </w:t>
+      </w:r>
+      <w:r>
+        <w:t>Lightweight</w:t>
+      </w:r>
+      <w:r>
+        <w:rPr>
+          <w:rFonts w:hint="cs"/>
+          <w:cs/>
+        </w:rPr>
+        <w:t xml:space="preserve"> ที่ใช้ทรัพยากรของเครื่องน้อย และ ทำงานได้เหมือนกับตัว</w:t>
+      </w:r>
+      <w:r>
+        <w:t xml:space="preserve"> Kubernetes</w:t>
+      </w:r>
+      <w:r>
+        <w:rPr>
+          <w:rFonts w:hint="cs"/>
+          <w:cs/>
+        </w:rPr>
+        <w:t xml:space="preserve"> ตัวปกติ และได้ใช้</w:t>
+      </w:r>
+      <w:r>
+        <w:t xml:space="preserve"> K3D</w:t>
+      </w:r>
+      <w:r>
+        <w:rPr>
+          <w:rFonts w:hint="cs"/>
+          <w:cs/>
+        </w:rPr>
+        <w:t xml:space="preserve"> ในการจำลองเครื่องให้อยู่ในรูปของ</w:t>
+      </w:r>
+      <w:r>
+        <w:t xml:space="preserve"> Container</w:t>
+      </w:r>
+      <w:r>
+        <w:rPr>
+          <w:rFonts w:hint="cs"/>
+          <w:cs/>
+        </w:rPr>
+        <w:t xml:space="preserve"> เพื่อจะได้แบ่งเป็น 3 เครื่องเพื่อทดสอบระบบการแบ่งงานให้แต่ละเครื่องได้</w:t>
+      </w:r>
+      <w:r>
+        <w:t xml:space="preserve"> </w:t>
+      </w:r>
+    </w:p>
+    <w:p>
+      <w:pPr>
+        <w:ind w:left="426" w:firstLine="283"/>
+        <w:jc w:val="both"/>
+      </w:pPr>
+      <w:r>
+        <w:rPr>
+          <w:rFonts w:hint="cs"/>
+          <w:cs/>
+        </w:rPr>
+        <w:t xml:space="preserve">ปัญหาที่เกิดขึ้นในส่วนการพัฒนา </w:t>
+      </w:r>
+      <w:r>
+        <w:t xml:space="preserve">web application </w:t>
+      </w:r>
+    </w:p>
+    <w:p>
+      <w:pPr>
+        <w:spacing w:after="0"/>
         <w:rPr>
           <w:sz w:val="16"/>
           <w:szCs w:val="16"/>
-          <w:u w:val="dotted"/>
         </w:rPr>
       </w:pPr>
     </w:p>
     <w:p>
       <w:pPr>
-        <w:pStyle w:val="Heading2"/>
-      </w:pPr>
-      <w:r>
-        <w:rPr>
-          <w:rFonts w:hint="cs"/>
-          <w:cs/>
-        </w:rPr>
-        <w:t>ปัญหาที่เกิดขึ้น</w:t>
-      </w:r>
-      <w:r>
-        <w:rPr>
-          <w:rFonts w:hint="cs"/>
-          <w:cs/>
-        </w:rPr>
-        <w:t>และแนวทางการแก้</w:t>
-      </w:r>
-      <w:r>
-        <w:rPr>
-          <w:rFonts w:hint="cs"/>
-          <w:cs/>
-        </w:rPr>
-        <w:t>ไข</w:t>
-      </w:r>
+        <w:spacing w:after="0"/>
+        <w:rPr>
+          <w:sz w:val="16"/>
+          <w:szCs w:val="16"/>
+        </w:rPr>
+      </w:pPr>
     </w:p>
     <w:p>
       <w:pPr>
-        <w:ind w:left="426" w:firstLine="283"/>
-        <w:jc w:val="both"/>
-        <w:rPr>
-          <w:rFonts w:hint="cs"/>
-        </w:rPr>
-      </w:pPr>
-      <w:r>
-        <w:rPr>
-          <w:rFonts w:hint="cs"/>
-          <w:cs/>
-        </w:rPr>
-        <w:t>ปัญหาที่เกิดขึ้นในส่วนการส่วนของ</w:t>
-      </w:r>
-      <w:r>
-        <w:t xml:space="preserve"> Server </w:t>
-      </w:r>
-      <w:r>
-        <w:rPr>
-          <w:rFonts w:hint="cs"/>
-          <w:cs/>
-        </w:rPr>
-        <w:t xml:space="preserve">และ </w:t>
-      </w:r>
-      <w:r>
-        <w:t>Kubernetes (MicroK8S)</w:t>
-      </w:r>
-      <w:r>
-        <w:rPr>
-          <w:rFonts w:hint="cs"/>
-          <w:cs/>
-        </w:rPr>
-        <w:t xml:space="preserve"> คือ ทรัพยากรของเครื่อง ๆ เดียวยังทำงานได้ไม่เหมาะสมจึงได้หาแนวทางการจำลองเครื่องแบบอื่น ๆ เพื่อให้สามารถนำมาทดสอบ และ ใช้งานได้ในการทำ</w:t>
-      </w:r>
-      <w:r>
-        <w:t xml:space="preserve"> Project</w:t>
-      </w:r>
-      <w:r>
-        <w:rPr>
-          <w:rFonts w:hint="cs"/>
-          <w:cs/>
-        </w:rPr>
-        <w:t xml:space="preserve"> นี้โดยใช้</w:t>
-      </w:r>
-      <w:r>
-        <w:t xml:space="preserve"> K3S</w:t>
-      </w:r>
-      <w:r>
-        <w:rPr>
-          <w:rFonts w:hint="cs"/>
-          <w:cs/>
-        </w:rPr>
-        <w:t xml:space="preserve"> เป็น</w:t>
-      </w:r>
-      <w:r>
-        <w:t xml:space="preserve"> Kubernetes</w:t>
-      </w:r>
-      <w:r>
-        <w:rPr>
-          <w:rFonts w:hint="cs"/>
-          <w:cs/>
-        </w:rPr>
-        <w:t xml:space="preserve"> แบบ</w:t>
-      </w:r>
-      <w:r>
-        <w:t xml:space="preserve"> </w:t>
-      </w:r>
-      <w:r>
-        <w:t>Lightweight</w:t>
-      </w:r>
-      <w:r>
-        <w:rPr>
-          <w:rFonts w:hint="cs"/>
-          <w:cs/>
-        </w:rPr>
-        <w:t xml:space="preserve"> ที่ใช้ทรัพยากรของเครื่องน้อย และ ทำงานได้เหมือนกับตัว</w:t>
-      </w:r>
-      <w:r>
-        <w:t xml:space="preserve"> Kubernetes</w:t>
-      </w:r>
-      <w:r>
-        <w:rPr>
-          <w:rFonts w:hint="cs"/>
-          <w:cs/>
-        </w:rPr>
-        <w:t xml:space="preserve"> ตัวปกติ และได้ใช้</w:t>
-      </w:r>
-      <w:r>
-        <w:t xml:space="preserve"> K3D</w:t>
-      </w:r>
-      <w:r>
-        <w:rPr>
-          <w:rFonts w:hint="cs"/>
-          <w:cs/>
-        </w:rPr>
-        <w:t xml:space="preserve"> ในการจำลองเครื่องให้อยู่ในรูปของ</w:t>
-      </w:r>
-      <w:r>
-        <w:t xml:space="preserve"> Container</w:t>
-      </w:r>
-      <w:r>
-        <w:rPr>
-          <w:rFonts w:hint="cs"/>
-          <w:cs/>
-        </w:rPr>
-        <w:t xml:space="preserve"> เพื่อจะได้แบ่งเป็น 3 เครื่องเพื่อทดสอบระบบการแบ่งงานให้แต่ละเครื่องได้</w:t>
-      </w:r>
-      <w:r>
-        <w:t xml:space="preserve"> </w:t>
-      </w:r>
+        <w:spacing w:after="0"/>
+        <w:rPr>
+          <w:sz w:val="16"/>
+          <w:szCs w:val="16"/>
+        </w:rPr>
+      </w:pPr>
     </w:p>
     <w:p>
       <w:pPr>
@@ -1922,66 +2511,38 @@
     </w:p>
     <w:p>
       <w:pPr>
-        <w:spacing w:after="0"/>
-        <w:rPr>
-          <w:sz w:val="16"/>
-          <w:szCs w:val="16"/>
-        </w:rPr>
-      </w:pPr>
+        <w:pStyle w:val="2"/>
+      </w:pPr>
+      <w:r>
+        <w:rPr>
+          <w:rFonts w:hint="cs"/>
+          <w:cs/>
+        </w:rPr>
+        <w:t>สิ่งที่จะดำเนินการต่อไป</w:t>
+      </w:r>
     </w:p>
     <w:p>
       <w:pPr>
-        <w:spacing w:after="0"/>
-        <w:rPr>
-          <w:sz w:val="16"/>
-          <w:szCs w:val="16"/>
-        </w:rPr>
-      </w:pPr>
+        <w:ind w:left="426" w:firstLine="283"/>
+      </w:pPr>
+      <w:r>
+        <w:rPr>
+          <w:rFonts w:hint="cs"/>
+          <w:cs/>
+        </w:rPr>
+        <w:t>สิ่งที่จะดำเนินการต่อไปคือ</w:t>
+      </w:r>
+      <w:r>
+        <w:rPr>
+          <w:rFonts w:hint="cs"/>
+          <w:cs/>
+        </w:rPr>
+        <w:t xml:space="preserve"> </w:t>
+      </w:r>
     </w:p>
     <w:p>
       <w:pPr>
-        <w:spacing w:after="0"/>
-        <w:rPr>
-          <w:rFonts w:hint="cs"/>
-          <w:sz w:val="16"/>
-          <w:szCs w:val="16"/>
-        </w:rPr>
-      </w:pPr>
-    </w:p>
-    <w:p>
-      <w:pPr>
-        <w:pStyle w:val="Heading2"/>
-      </w:pPr>
-      <w:r>
-        <w:rPr>
-          <w:rFonts w:hint="cs"/>
-          <w:cs/>
-        </w:rPr>
-        <w:t>สิ่งที่จะดำเนินการต่อไป</w:t>
-      </w:r>
-    </w:p>
-    <w:p>
-      <w:pPr>
-        <w:ind w:left="426" w:firstLine="283"/>
-      </w:pPr>
-      <w:r>
-        <w:rPr>
-          <w:rFonts w:hint="cs"/>
-          <w:cs/>
-        </w:rPr>
-        <w:t>สิ่งที่จะดำเนินการต่อไปคือ</w:t>
-      </w:r>
-      <w:r>
-        <w:rPr>
-          <w:rFonts w:hint="cs"/>
-          <w:cs/>
-        </w:rPr>
-        <w:t xml:space="preserve"> </w:t>
-      </w:r>
-    </w:p>
-    <w:p>
-      <w:pPr>
-        <w:pStyle w:val="ListParagraph"/>
+        <w:pStyle w:val="a0"/>
         <w:numPr>
           <w:ilvl w:val="0"/>
           <w:numId w:val="2"/>
@@ -2011,7 +2572,7 @@
     </w:p>
     <w:p>
       <w:pPr>
-        <w:pStyle w:val="ListParagraph"/>
+        <w:pStyle w:val="a0"/>
         <w:numPr>
           <w:ilvl w:val="0"/>
           <w:numId w:val="2"/>
@@ -2041,7 +2602,7 @@
     </w:p>
     <w:p>
       <w:pPr>
-        <w:pStyle w:val="ListParagraph"/>
+        <w:pStyle w:val="a0"/>
         <w:numPr>
           <w:ilvl w:val="0"/>
           <w:numId w:val="2"/>
@@ -2061,7 +2622,7 @@
     </w:p>
     <w:p>
       <w:pPr>
-        <w:pStyle w:val="ListParagraph"/>
+        <w:pStyle w:val="a0"/>
         <w:numPr>
           <w:ilvl w:val="0"/>
           <w:numId w:val="2"/>
@@ -2124,8 +2685,8 @@
       </w:pPr>
     </w:p>
     <w:sectPr>
-      <w:headerReference w:type="default" r:id="rId12"/>
-      <w:footerReference w:type="default" r:id="rId13"/>
+      <w:headerReference w:type="default" r:id="rId14"/>
+      <w:footerReference w:type="default" r:id="rId15"/>
       <w:pgSz w:w="11906" w:h="16838" w:code="9"/>
       <w:pgMar w:top="851" w:right="991" w:bottom="851" w:left="1440" w:header="284" w:footer="720" w:gutter="0"/>
       <w:cols w:space="720"/>
@@ -2136,7 +2697,7 @@
 </file>
 
 <file path=word/endnotes.xml><?xml version="1.0" encoding="utf-8"?>
-<w:endnotes xmlns:wpc="http://schemas.microsoft.com/office/word/2010/wordprocessingCanvas" xmlns:cx="http://schemas.microsoft.com/office/drawing/2014/chartex" xmlns:cx1="http://schemas.microsoft.com/office/drawing/2015/9/8/chartex" xmlns:cx2="http://schemas.microsoft.com/office/drawing/2015/10/21/chartex" xmlns:cx3="http://schemas.microsoft.com/office/drawing/2016/5/9/chartex" xmlns:cx4="http://schemas.microsoft.com/office/drawing/2016/5/10/chartex" xmlns:cx5="http://schemas.microsoft.com/office/drawing/2016/5/11/chartex" xmlns:cx6="http://schemas.microsoft.com/office/drawing/2016/5/12/chartex" xmlns:cx7="http://schemas.microsoft.com/office/drawing/2016/5/13/chartex" xmlns:cx8="http://schemas.microsoft.com/office/drawing/2016/5/14/chartex" xmlns:mc="http://schemas.openxmlformats.org/markup-compatibility/2006" xmlns:aink="http://schemas.microsoft.com/office/drawing/2016/ink" xmlns:am3d="http://schemas.microsoft.com/office/drawing/2017/model3d" xmlns:o="urn:schemas-microsoft-com:office:office" xmlns:oel="http://schemas.microsoft.com/office/2019/extlst" xmlns:r="http://schemas.openxmlformats.org/officeDocument/2006/relationships" xmlns:m="http://schemas.openxmlformats.org/officeDocument/2006/math" xmlns:v="urn:schemas-microsoft-com:vml" xmlns:wp14="http://schemas.microsoft.com/office/word/2010/wordprocessingDrawing" xmlns:wp="http://schemas.openxmlformats.org/drawingml/2006/wordprocessingDrawing" xmlns:w10="urn:schemas-microsoft-com:office:word" xmlns:w="http://schemas.openxmlformats.org/wordprocessingml/2006/main" xmlns:w14="http://schemas.microsoft.com/office/word/2010/wordml" xmlns:w15="http://schemas.microsoft.com/office/word/2012/wordml" xmlns:w16cex="http://schemas.microsoft.com/office/word/2018/wordml/cex" xmlns:w16cid="http://schemas.microsoft.com/office/word/2016/wordml/cid" xmlns:w16="http://schemas.microsoft.com/office/word/2018/wordml" xmlns:w16sdtdh="http://schemas.microsoft.com/office/word/2020/wordml/sdtdatahash" xmlns:w16se="http://schemas.microsoft.com/office/word/2015/wordml/symex" xmlns:wpg="http://schemas.microsoft.com/office/word/2010/wordprocessingGroup" xmlns:wpi="http://schemas.microsoft.com/office/word/2010/wordprocessingInk" xmlns:wne="http://schemas.microsoft.com/office/word/2006/wordml" xmlns:wps="http://schemas.microsoft.com/office/word/2010/wordprocessingShape" mc:Ignorable="w14 w15 w16se w16cid w16 w16cex w16sdtdh wp14">
+<w:endnotes xmlns:wpc="http://schemas.microsoft.com/office/word/2010/wordprocessingCanvas" xmlns:cx="http://schemas.microsoft.com/office/drawing/2014/chartex" xmlns:cx1="http://schemas.microsoft.com/office/drawing/2015/9/8/chartex" xmlns:cx2="http://schemas.microsoft.com/office/drawing/2015/10/21/chartex" xmlns:cx3="http://schemas.microsoft.com/office/drawing/2016/5/9/chartex" xmlns:cx4="http://schemas.microsoft.com/office/drawing/2016/5/10/chartex" xmlns:cx5="http://schemas.microsoft.com/office/drawing/2016/5/11/chartex" xmlns:cx6="http://schemas.microsoft.com/office/drawing/2016/5/12/chartex" xmlns:cx7="http://schemas.microsoft.com/office/drawing/2016/5/13/chartex" xmlns:cx8="http://schemas.microsoft.com/office/drawing/2016/5/14/chartex" xmlns:mc="http://schemas.openxmlformats.org/markup-compatibility/2006" xmlns:aink="http://schemas.microsoft.com/office/drawing/2016/ink" xmlns:am3d="http://schemas.microsoft.com/office/drawing/2017/model3d" xmlns:o="urn:schemas-microsoft-com:office:office" xmlns:r="http://schemas.openxmlformats.org/officeDocument/2006/relationships" xmlns:m="http://schemas.openxmlformats.org/officeDocument/2006/math" xmlns:v="urn:schemas-microsoft-com:vml" xmlns:wp14="http://schemas.microsoft.com/office/word/2010/wordprocessingDrawing" xmlns:wp="http://schemas.openxmlformats.org/drawingml/2006/wordprocessingDrawing" xmlns:w10="urn:schemas-microsoft-com:office:word" xmlns:w="http://schemas.openxmlformats.org/wordprocessingml/2006/main" xmlns:w14="http://schemas.microsoft.com/office/word/2010/wordml" xmlns:w15="http://schemas.microsoft.com/office/word/2012/wordml" xmlns:w16cex="http://schemas.microsoft.com/office/word/2018/wordml/cex" xmlns:w16cid="http://schemas.microsoft.com/office/word/2016/wordml/cid" xmlns:w16="http://schemas.microsoft.com/office/word/2018/wordml" xmlns:w16sdtdh="http://schemas.microsoft.com/office/word/2020/wordml/sdtdatahash" xmlns:w16se="http://schemas.microsoft.com/office/word/2015/wordml/symex" xmlns:wpg="http://schemas.microsoft.com/office/word/2010/wordprocessingGroup" xmlns:wpi="http://schemas.microsoft.com/office/word/2010/wordprocessingInk" xmlns:wne="http://schemas.microsoft.com/office/word/2006/wordml" xmlns:wps="http://schemas.microsoft.com/office/word/2010/wordprocessingShape" mc:Ignorable="w14 w15 w16se w16cid w16 w16cex w16sdtdh wp14">
   <w:endnote w:type="separator" w:id="-1">
     <w:p>
       <w:pPr>
@@ -2163,7 +2724,7 @@
 </file>
 
 <file path=word/footer1.xml><?xml version="1.0" encoding="utf-8"?>
-<w:ftr xmlns:wpc="http://schemas.microsoft.com/office/word/2010/wordprocessingCanvas" xmlns:cx="http://schemas.microsoft.com/office/drawing/2014/chartex" xmlns:cx1="http://schemas.microsoft.com/office/drawing/2015/9/8/chartex" xmlns:cx2="http://schemas.microsoft.com/office/drawing/2015/10/21/chartex" xmlns:cx3="http://schemas.microsoft.com/office/drawing/2016/5/9/chartex" xmlns:cx4="http://schemas.microsoft.com/office/drawing/2016/5/10/chartex" xmlns:cx5="http://schemas.microsoft.com/office/drawing/2016/5/11/chartex" xmlns:cx6="http://schemas.microsoft.com/office/drawing/2016/5/12/chartex" xmlns:cx7="http://schemas.microsoft.com/office/drawing/2016/5/13/chartex" xmlns:cx8="http://schemas.microsoft.com/office/drawing/2016/5/14/chartex" xmlns:mc="http://schemas.openxmlformats.org/markup-compatibility/2006" xmlns:aink="http://schemas.microsoft.com/office/drawing/2016/ink" xmlns:am3d="http://schemas.microsoft.com/office/drawing/2017/model3d" xmlns:o="urn:schemas-microsoft-com:office:office" xmlns:oel="http://schemas.microsoft.com/office/2019/extlst" xmlns:r="http://schemas.openxmlformats.org/officeDocument/2006/relationships" xmlns:m="http://schemas.openxmlformats.org/officeDocument/2006/math" xmlns:v="urn:schemas-microsoft-com:vml" xmlns:wp14="http://schemas.microsoft.com/office/word/2010/wordprocessingDrawing" xmlns:wp="http://schemas.openxmlformats.org/drawingml/2006/wordprocessingDrawing" xmlns:w10="urn:schemas-microsoft-com:office:word" xmlns:w="http://schemas.openxmlformats.org/wordprocessingml/2006/main" xmlns:w14="http://schemas.microsoft.com/office/word/2010/wordml" xmlns:w15="http://schemas.microsoft.com/office/word/2012/wordml" xmlns:w16cex="http://schemas.microsoft.com/office/word/2018/wordml/cex" xmlns:w16cid="http://schemas.microsoft.com/office/word/2016/wordml/cid" xmlns:w16="http://schemas.microsoft.com/office/word/2018/wordml" xmlns:w16sdtdh="http://schemas.microsoft.com/office/word/2020/wordml/sdtdatahash" xmlns:w16se="http://schemas.microsoft.com/office/word/2015/wordml/symex" xmlns:wpg="http://schemas.microsoft.com/office/word/2010/wordprocessingGroup" xmlns:wpi="http://schemas.microsoft.com/office/word/2010/wordprocessingInk" xmlns:wne="http://schemas.microsoft.com/office/word/2006/wordml" xmlns:wps="http://schemas.microsoft.com/office/word/2010/wordprocessingShape" mc:Ignorable="w14 w15 w16se w16cid w16 w16cex w16sdtdh wp14">
+<w:ftr xmlns:wpc="http://schemas.microsoft.com/office/word/2010/wordprocessingCanvas" xmlns:cx="http://schemas.microsoft.com/office/drawing/2014/chartex" xmlns:cx1="http://schemas.microsoft.com/office/drawing/2015/9/8/chartex" xmlns:cx2="http://schemas.microsoft.com/office/drawing/2015/10/21/chartex" xmlns:cx3="http://schemas.microsoft.com/office/drawing/2016/5/9/chartex" xmlns:cx4="http://schemas.microsoft.com/office/drawing/2016/5/10/chartex" xmlns:cx5="http://schemas.microsoft.com/office/drawing/2016/5/11/chartex" xmlns:cx6="http://schemas.microsoft.com/office/drawing/2016/5/12/chartex" xmlns:cx7="http://schemas.microsoft.com/office/drawing/2016/5/13/chartex" xmlns:cx8="http://schemas.microsoft.com/office/drawing/2016/5/14/chartex" xmlns:mc="http://schemas.openxmlformats.org/markup-compatibility/2006" xmlns:aink="http://schemas.microsoft.com/office/drawing/2016/ink" xmlns:am3d="http://schemas.microsoft.com/office/drawing/2017/model3d" xmlns:o="urn:schemas-microsoft-com:office:office" xmlns:r="http://schemas.openxmlformats.org/officeDocument/2006/relationships" xmlns:m="http://schemas.openxmlformats.org/officeDocument/2006/math" xmlns:v="urn:schemas-microsoft-com:vml" xmlns:wp14="http://schemas.microsoft.com/office/word/2010/wordprocessingDrawing" xmlns:wp="http://schemas.openxmlformats.org/drawingml/2006/wordprocessingDrawing" xmlns:w10="urn:schemas-microsoft-com:office:word" xmlns:w="http://schemas.openxmlformats.org/wordprocessingml/2006/main" xmlns:w14="http://schemas.microsoft.com/office/word/2010/wordml" xmlns:w15="http://schemas.microsoft.com/office/word/2012/wordml" xmlns:w16cex="http://schemas.microsoft.com/office/word/2018/wordml/cex" xmlns:w16cid="http://schemas.microsoft.com/office/word/2016/wordml/cid" xmlns:w16="http://schemas.microsoft.com/office/word/2018/wordml" xmlns:w16sdtdh="http://schemas.microsoft.com/office/word/2020/wordml/sdtdatahash" xmlns:w16se="http://schemas.microsoft.com/office/word/2015/wordml/symex" xmlns:wpg="http://schemas.microsoft.com/office/word/2010/wordprocessingGroup" xmlns:wpi="http://schemas.microsoft.com/office/word/2010/wordprocessingInk" xmlns:wne="http://schemas.microsoft.com/office/word/2006/wordml" xmlns:wps="http://schemas.microsoft.com/office/word/2010/wordprocessingShape" mc:Ignorable="w14 w15 w16se w16cid w16 w16cex w16sdtdh wp14">
   <w:sdt>
     <w:sdtPr>
       <w:id w:val="1728726013"/>
@@ -2182,7 +2743,7 @@
     <w:sdtContent>
       <w:p>
         <w:pPr>
-          <w:pStyle w:val="Footer"/>
+          <w:pStyle w:val="a6"/>
           <w:rPr>
             <w:sz w:val="24"/>
             <w:szCs w:val="24"/>
@@ -2345,7 +2906,7 @@
 </file>
 
 <file path=word/footnotes.xml><?xml version="1.0" encoding="utf-8"?>
-<w:footnotes xmlns:wpc="http://schemas.microsoft.com/office/word/2010/wordprocessingCanvas" xmlns:cx="http://schemas.microsoft.com/office/drawing/2014/chartex" xmlns:cx1="http://schemas.microsoft.com/office/drawing/2015/9/8/chartex" xmlns:cx2="http://schemas.microsoft.com/office/drawing/2015/10/21/chartex" xmlns:cx3="http://schemas.microsoft.com/office/drawing/2016/5/9/chartex" xmlns:cx4="http://schemas.microsoft.com/office/drawing/2016/5/10/chartex" xmlns:cx5="http://schemas.microsoft.com/office/drawing/2016/5/11/chartex" xmlns:cx6="http://schemas.microsoft.com/office/drawing/2016/5/12/chartex" xmlns:cx7="http://schemas.microsoft.com/office/drawing/2016/5/13/chartex" xmlns:cx8="http://schemas.microsoft.com/office/drawing/2016/5/14/chartex" xmlns:mc="http://schemas.openxmlformats.org/markup-compatibility/2006" xmlns:aink="http://schemas.microsoft.com/office/drawing/2016/ink" xmlns:am3d="http://schemas.microsoft.com/office/drawing/2017/model3d" xmlns:o="urn:schemas-microsoft-com:office:office" xmlns:oel="http://schemas.microsoft.com/office/2019/extlst" xmlns:r="http://schemas.openxmlformats.org/officeDocument/2006/relationships" xmlns:m="http://schemas.openxmlformats.org/officeDocument/2006/math" xmlns:v="urn:schemas-microsoft-com:vml" xmlns:wp14="http://schemas.microsoft.com/office/word/2010/wordprocessingDrawing" xmlns:wp="http://schemas.openxmlformats.org/drawingml/2006/wordprocessingDrawing" xmlns:w10="urn:schemas-microsoft-com:office:word" xmlns:w="http://schemas.openxmlformats.org/wordprocessingml/2006/main" xmlns:w14="http://schemas.microsoft.com/office/word/2010/wordml" xmlns:w15="http://schemas.microsoft.com/office/word/2012/wordml" xmlns:w16cex="http://schemas.microsoft.com/office/word/2018/wordml/cex" xmlns:w16cid="http://schemas.microsoft.com/office/word/2016/wordml/cid" xmlns:w16="http://schemas.microsoft.com/office/word/2018/wordml" xmlns:w16sdtdh="http://schemas.microsoft.com/office/word/2020/wordml/sdtdatahash" xmlns:w16se="http://schemas.microsoft.com/office/word/2015/wordml/symex" xmlns:wpg="http://schemas.microsoft.com/office/word/2010/wordprocessingGroup" xmlns:wpi="http://schemas.microsoft.com/office/word/2010/wordprocessingInk" xmlns:wne="http://schemas.microsoft.com/office/word/2006/wordml" xmlns:wps="http://schemas.microsoft.com/office/word/2010/wordprocessingShape" mc:Ignorable="w14 w15 w16se w16cid w16 w16cex w16sdtdh wp14">
+<w:footnotes xmlns:wpc="http://schemas.microsoft.com/office/word/2010/wordprocessingCanvas" xmlns:cx="http://schemas.microsoft.com/office/drawing/2014/chartex" xmlns:cx1="http://schemas.microsoft.com/office/drawing/2015/9/8/chartex" xmlns:cx2="http://schemas.microsoft.com/office/drawing/2015/10/21/chartex" xmlns:cx3="http://schemas.microsoft.com/office/drawing/2016/5/9/chartex" xmlns:cx4="http://schemas.microsoft.com/office/drawing/2016/5/10/chartex" xmlns:cx5="http://schemas.microsoft.com/office/drawing/2016/5/11/chartex" xmlns:cx6="http://schemas.microsoft.com/office/drawing/2016/5/12/chartex" xmlns:cx7="http://schemas.microsoft.com/office/drawing/2016/5/13/chartex" xmlns:cx8="http://schemas.microsoft.com/office/drawing/2016/5/14/chartex" xmlns:mc="http://schemas.openxmlformats.org/markup-compatibility/2006" xmlns:aink="http://schemas.microsoft.com/office/drawing/2016/ink" xmlns:am3d="http://schemas.microsoft.com/office/drawing/2017/model3d" xmlns:o="urn:schemas-microsoft-com:office:office" xmlns:r="http://schemas.openxmlformats.org/officeDocument/2006/relationships" xmlns:m="http://schemas.openxmlformats.org/officeDocument/2006/math" xmlns:v="urn:schemas-microsoft-com:vml" xmlns:wp14="http://schemas.microsoft.com/office/word/2010/wordprocessingDrawing" xmlns:wp="http://schemas.openxmlformats.org/drawingml/2006/wordprocessingDrawing" xmlns:w10="urn:schemas-microsoft-com:office:word" xmlns:w="http://schemas.openxmlformats.org/wordprocessingml/2006/main" xmlns:w14="http://schemas.microsoft.com/office/word/2010/wordml" xmlns:w15="http://schemas.microsoft.com/office/word/2012/wordml" xmlns:w16cex="http://schemas.microsoft.com/office/word/2018/wordml/cex" xmlns:w16cid="http://schemas.microsoft.com/office/word/2016/wordml/cid" xmlns:w16="http://schemas.microsoft.com/office/word/2018/wordml" xmlns:w16sdtdh="http://schemas.microsoft.com/office/word/2020/wordml/sdtdatahash" xmlns:w16se="http://schemas.microsoft.com/office/word/2015/wordml/symex" xmlns:wpg="http://schemas.microsoft.com/office/word/2010/wordprocessingGroup" xmlns:wpi="http://schemas.microsoft.com/office/word/2010/wordprocessingInk" xmlns:wne="http://schemas.microsoft.com/office/word/2006/wordml" xmlns:wps="http://schemas.microsoft.com/office/word/2010/wordprocessingShape" mc:Ignorable="w14 w15 w16se w16cid w16 w16cex w16sdtdh wp14">
   <w:footnote w:type="separator" w:id="-1">
     <w:p>
       <w:pPr>
@@ -2372,10 +2933,10 @@
 </file>
 
 <file path=word/header1.xml><?xml version="1.0" encoding="utf-8"?>
-<w:hdr xmlns:wpc="http://schemas.microsoft.com/office/word/2010/wordprocessingCanvas" xmlns:cx="http://schemas.microsoft.com/office/drawing/2014/chartex" xmlns:cx1="http://schemas.microsoft.com/office/drawing/2015/9/8/chartex" xmlns:cx2="http://schemas.microsoft.com/office/drawing/2015/10/21/chartex" xmlns:cx3="http://schemas.microsoft.com/office/drawing/2016/5/9/chartex" xmlns:cx4="http://schemas.microsoft.com/office/drawing/2016/5/10/chartex" xmlns:cx5="http://schemas.microsoft.com/office/drawing/2016/5/11/chartex" xmlns:cx6="http://schemas.microsoft.com/office/drawing/2016/5/12/chartex" xmlns:cx7="http://schemas.microsoft.com/office/drawing/2016/5/13/chartex" xmlns:cx8="http://schemas.microsoft.com/office/drawing/2016/5/14/chartex" xmlns:mc="http://schemas.openxmlformats.org/markup-compatibility/2006" xmlns:aink="http://schemas.microsoft.com/office/drawing/2016/ink" xmlns:am3d="http://schemas.microsoft.com/office/drawing/2017/model3d" xmlns:o="urn:schemas-microsoft-com:office:office" xmlns:oel="http://schemas.microsoft.com/office/2019/extlst" xmlns:r="http://schemas.openxmlformats.org/officeDocument/2006/relationships" xmlns:m="http://schemas.openxmlformats.org/officeDocument/2006/math" xmlns:v="urn:schemas-microsoft-com:vml" xmlns:wp14="http://schemas.microsoft.com/office/word/2010/wordprocessingDrawing" xmlns:wp="http://schemas.openxmlformats.org/drawingml/2006/wordprocessingDrawing" xmlns:w10="urn:schemas-microsoft-com:office:word" xmlns:w="http://schemas.openxmlformats.org/wordprocessingml/2006/main" xmlns:w14="http://schemas.microsoft.com/office/word/2010/wordml" xmlns:w15="http://schemas.microsoft.com/office/word/2012/wordml" xmlns:w16cex="http://schemas.microsoft.com/office/word/2018/wordml/cex" xmlns:w16cid="http://schemas.microsoft.com/office/word/2016/wordml/cid" xmlns:w16="http://schemas.microsoft.com/office/word/2018/wordml" xmlns:w16sdtdh="http://schemas.microsoft.com/office/word/2020/wordml/sdtdatahash" xmlns:w16se="http://schemas.microsoft.com/office/word/2015/wordml/symex" xmlns:wpg="http://schemas.microsoft.com/office/word/2010/wordprocessingGroup" xmlns:wpi="http://schemas.microsoft.com/office/word/2010/wordprocessingInk" xmlns:wne="http://schemas.microsoft.com/office/word/2006/wordml" xmlns:wps="http://schemas.microsoft.com/office/word/2010/wordprocessingShape" mc:Ignorable="w14 w15 w16se w16cid w16 w16cex w16sdtdh wp14">
+<w:hdr xmlns:wpc="http://schemas.microsoft.com/office/word/2010/wordprocessingCanvas" xmlns:cx="http://schemas.microsoft.com/office/drawing/2014/chartex" xmlns:cx1="http://schemas.microsoft.com/office/drawing/2015/9/8/chartex" xmlns:cx2="http://schemas.microsoft.com/office/drawing/2015/10/21/chartex" xmlns:cx3="http://schemas.microsoft.com/office/drawing/2016/5/9/chartex" xmlns:cx4="http://schemas.microsoft.com/office/drawing/2016/5/10/chartex" xmlns:cx5="http://schemas.microsoft.com/office/drawing/2016/5/11/chartex" xmlns:cx6="http://schemas.microsoft.com/office/drawing/2016/5/12/chartex" xmlns:cx7="http://schemas.microsoft.com/office/drawing/2016/5/13/chartex" xmlns:cx8="http://schemas.microsoft.com/office/drawing/2016/5/14/chartex" xmlns:mc="http://schemas.openxmlformats.org/markup-compatibility/2006" xmlns:aink="http://schemas.microsoft.com/office/drawing/2016/ink" xmlns:am3d="http://schemas.microsoft.com/office/drawing/2017/model3d" xmlns:o="urn:schemas-microsoft-com:office:office" xmlns:r="http://schemas.openxmlformats.org/officeDocument/2006/relationships" xmlns:m="http://schemas.openxmlformats.org/officeDocument/2006/math" xmlns:v="urn:schemas-microsoft-com:vml" xmlns:wp14="http://schemas.microsoft.com/office/word/2010/wordprocessingDrawing" xmlns:wp="http://schemas.openxmlformats.org/drawingml/2006/wordprocessingDrawing" xmlns:w10="urn:schemas-microsoft-com:office:word" xmlns:w="http://schemas.openxmlformats.org/wordprocessingml/2006/main" xmlns:w14="http://schemas.microsoft.com/office/word/2010/wordml" xmlns:w15="http://schemas.microsoft.com/office/word/2012/wordml" xmlns:w16cex="http://schemas.microsoft.com/office/word/2018/wordml/cex" xmlns:w16cid="http://schemas.microsoft.com/office/word/2016/wordml/cid" xmlns:w16="http://schemas.microsoft.com/office/word/2018/wordml" xmlns:w16sdtdh="http://schemas.microsoft.com/office/word/2020/wordml/sdtdatahash" xmlns:w16se="http://schemas.microsoft.com/office/word/2015/wordml/symex" xmlns:wpg="http://schemas.microsoft.com/office/word/2010/wordprocessingGroup" xmlns:wpi="http://schemas.microsoft.com/office/word/2010/wordprocessingInk" xmlns:wne="http://schemas.microsoft.com/office/word/2006/wordml" xmlns:wps="http://schemas.microsoft.com/office/word/2010/wordprocessingShape" mc:Ignorable="w14 w15 w16se w16cid w16 w16cex w16sdtdh wp14">
   <w:p>
     <w:pPr>
-      <w:pStyle w:val="Footer"/>
+      <w:pStyle w:val="a6"/>
     </w:pPr>
     <w:r>
       <w:rPr>
@@ -2506,6 +3067,7 @@
           <w:listItem w:displayText="50" w:value="50"/>
         </w:dropDownList>
       </w:sdtPr>
+      <w:sdtEndPr/>
       <w:sdtContent>
         <w:r>
           <w:rPr>
@@ -2527,7 +3089,7 @@
 </file>
 
 <file path=word/numbering.xml><?xml version="1.0" encoding="utf-8"?>
-<w:numbering xmlns:wpc="http://schemas.microsoft.com/office/word/2010/wordprocessingCanvas" xmlns:cx="http://schemas.microsoft.com/office/drawing/2014/chartex" xmlns:cx1="http://schemas.microsoft.com/office/drawing/2015/9/8/chartex" xmlns:cx2="http://schemas.microsoft.com/office/drawing/2015/10/21/chartex" xmlns:cx3="http://schemas.microsoft.com/office/drawing/2016/5/9/chartex" xmlns:cx4="http://schemas.microsoft.com/office/drawing/2016/5/10/chartex" xmlns:cx5="http://schemas.microsoft.com/office/drawing/2016/5/11/chartex" xmlns:cx6="http://schemas.microsoft.com/office/drawing/2016/5/12/chartex" xmlns:cx7="http://schemas.microsoft.com/office/drawing/2016/5/13/chartex" xmlns:cx8="http://schemas.microsoft.com/office/drawing/2016/5/14/chartex" xmlns:mc="http://schemas.openxmlformats.org/markup-compatibility/2006" xmlns:aink="http://schemas.microsoft.com/office/drawing/2016/ink" xmlns:am3d="http://schemas.microsoft.com/office/drawing/2017/model3d" xmlns:o="urn:schemas-microsoft-com:office:office" xmlns:oel="http://schemas.microsoft.com/office/2019/extlst" xmlns:r="http://schemas.openxmlformats.org/officeDocument/2006/relationships" xmlns:m="http://schemas.openxmlformats.org/officeDocument/2006/math" xmlns:v="urn:schemas-microsoft-com:vml" xmlns:wp14="http://schemas.microsoft.com/office/word/2010/wordprocessingDrawing" xmlns:wp="http://schemas.openxmlformats.org/drawingml/2006/wordprocessingDrawing" xmlns:w10="urn:schemas-microsoft-com:office:word" xmlns:w="http://schemas.openxmlformats.org/wordprocessingml/2006/main" xmlns:w14="http://schemas.microsoft.com/office/word/2010/wordml" xmlns:w15="http://schemas.microsoft.com/office/word/2012/wordml" xmlns:w16cex="http://schemas.microsoft.com/office/word/2018/wordml/cex" xmlns:w16cid="http://schemas.microsoft.com/office/word/2016/wordml/cid" xmlns:w16="http://schemas.microsoft.com/office/word/2018/wordml" xmlns:w16sdtdh="http://schemas.microsoft.com/office/word/2020/wordml/sdtdatahash" xmlns:w16se="http://schemas.microsoft.com/office/word/2015/wordml/symex" xmlns:wpg="http://schemas.microsoft.com/office/word/2010/wordprocessingGroup" xmlns:wpi="http://schemas.microsoft.com/office/word/2010/wordprocessingInk" xmlns:wne="http://schemas.microsoft.com/office/word/2006/wordml" xmlns:wps="http://schemas.microsoft.com/office/word/2010/wordprocessingShape" mc:Ignorable="w14 w15 w16se w16cid w16 w16cex w16sdtdh wp14">
+<w:numbering xmlns:wpc="http://schemas.microsoft.com/office/word/2010/wordprocessingCanvas" xmlns:cx="http://schemas.microsoft.com/office/drawing/2014/chartex" xmlns:cx1="http://schemas.microsoft.com/office/drawing/2015/9/8/chartex" xmlns:cx2="http://schemas.microsoft.com/office/drawing/2015/10/21/chartex" xmlns:cx3="http://schemas.microsoft.com/office/drawing/2016/5/9/chartex" xmlns:cx4="http://schemas.microsoft.com/office/drawing/2016/5/10/chartex" xmlns:cx5="http://schemas.microsoft.com/office/drawing/2016/5/11/chartex" xmlns:cx6="http://schemas.microsoft.com/office/drawing/2016/5/12/chartex" xmlns:cx7="http://schemas.microsoft.com/office/drawing/2016/5/13/chartex" xmlns:cx8="http://schemas.microsoft.com/office/drawing/2016/5/14/chartex" xmlns:mc="http://schemas.openxmlformats.org/markup-compatibility/2006" xmlns:aink="http://schemas.microsoft.com/office/drawing/2016/ink" xmlns:am3d="http://schemas.microsoft.com/office/drawing/2017/model3d" xmlns:o="urn:schemas-microsoft-com:office:office" xmlns:r="http://schemas.openxmlformats.org/officeDocument/2006/relationships" xmlns:m="http://schemas.openxmlformats.org/officeDocument/2006/math" xmlns:v="urn:schemas-microsoft-com:vml" xmlns:wp14="http://schemas.microsoft.com/office/word/2010/wordprocessingDrawing" xmlns:wp="http://schemas.openxmlformats.org/drawingml/2006/wordprocessingDrawing" xmlns:w10="urn:schemas-microsoft-com:office:word" xmlns:w="http://schemas.openxmlformats.org/wordprocessingml/2006/main" xmlns:w14="http://schemas.microsoft.com/office/word/2010/wordml" xmlns:w15="http://schemas.microsoft.com/office/word/2012/wordml" xmlns:w16cex="http://schemas.microsoft.com/office/word/2018/wordml/cex" xmlns:w16cid="http://schemas.microsoft.com/office/word/2016/wordml/cid" xmlns:w16="http://schemas.microsoft.com/office/word/2018/wordml" xmlns:w16sdtdh="http://schemas.microsoft.com/office/word/2020/wordml/sdtdatahash" xmlns:w16se="http://schemas.microsoft.com/office/word/2015/wordml/symex" xmlns:wpg="http://schemas.microsoft.com/office/word/2010/wordprocessingGroup" xmlns:wpi="http://schemas.microsoft.com/office/word/2010/wordprocessingInk" xmlns:wne="http://schemas.microsoft.com/office/word/2006/wordml" xmlns:wps="http://schemas.microsoft.com/office/word/2010/wordprocessingShape" mc:Ignorable="w14 w15 w16se w16cid w16 w16cex w16sdtdh wp14">
   <w:abstractNum w:abstractNumId="0" w15:restartNumberingAfterBreak="0">
     <w:nsid w:val="04AF5A52"/>
     <w:multiLevelType w:val="hybridMultilevel"/>
@@ -2615,6 +3177,119 @@
     </w:lvl>
   </w:abstractNum>
   <w:abstractNum w:abstractNumId="1" w15:restartNumberingAfterBreak="0">
+    <w:nsid w:val="09204634"/>
+    <w:multiLevelType w:val="hybridMultilevel"/>
+    <w:tmpl w:val="0664A3C0"/>
+    <w:lvl w:ilvl="0" w:tplc="51EE6F34">
+      <w:start w:val="1"/>
+      <w:numFmt w:val="bullet"/>
+      <w:lvlText w:val=""/>
+      <w:lvlJc w:val="left"/>
+      <w:pPr>
+        <w:ind w:left="768" w:hanging="360"/>
+      </w:pPr>
+      <w:rPr>
+        <w:rFonts w:ascii="Symbol" w:hAnsi="Symbol" w:hint="default"/>
+      </w:rPr>
+    </w:lvl>
+    <w:lvl w:ilvl="1" w:tplc="04090003" w:tentative="1">
+      <w:start w:val="1"/>
+      <w:numFmt w:val="bullet"/>
+      <w:lvlText w:val="o"/>
+      <w:lvlJc w:val="left"/>
+      <w:pPr>
+        <w:ind w:left="1488" w:hanging="360"/>
+      </w:pPr>
+      <w:rPr>
+        <w:rFonts w:ascii="Courier New" w:hAnsi="Courier New" w:cs="Courier New" w:hint="default"/>
+      </w:rPr>
+    </w:lvl>
+    <w:lvl w:ilvl="2" w:tplc="04090005" w:tentative="1">
+      <w:start w:val="1"/>
+      <w:numFmt w:val="bullet"/>
+      <w:lvlText w:val=""/>
+      <w:lvlJc w:val="left"/>
+      <w:pPr>
+        <w:ind w:left="2208" w:hanging="360"/>
+      </w:pPr>
+      <w:rPr>
+        <w:rFonts w:ascii="Wingdings" w:hAnsi="Wingdings" w:hint="default"/>
+      </w:rPr>
+    </w:lvl>
+    <w:lvl w:ilvl="3" w:tplc="04090001" w:tentative="1">
+      <w:start w:val="1"/>
+      <w:numFmt w:val="bullet"/>
+      <w:lvlText w:val=""/>
+      <w:lvlJc w:val="left"/>
+      <w:pPr>
+        <w:ind w:left="2928" w:hanging="360"/>
+      </w:pPr>
+      <w:rPr>
+        <w:rFonts w:ascii="Symbol" w:hAnsi="Symbol" w:hint="default"/>
+      </w:rPr>
+    </w:lvl>
+    <w:lvl w:ilvl="4" w:tplc="04090003" w:tentative="1">
+      <w:start w:val="1"/>
+      <w:numFmt w:val="bullet"/>
+      <w:lvlText w:val="o"/>
+      <w:lvlJc w:val="left"/>
+      <w:pPr>
+        <w:ind w:left="3648" w:hanging="360"/>
+      </w:pPr>
+      <w:rPr>
+        <w:rFonts w:ascii="Courier New" w:hAnsi="Courier New" w:cs="Courier New" w:hint="default"/>
+      </w:rPr>
+    </w:lvl>
+    <w:lvl w:ilvl="5" w:tplc="04090005" w:tentative="1">
+      <w:start w:val="1"/>
+      <w:numFmt w:val="bullet"/>
+      <w:lvlText w:val=""/>
+      <w:lvlJc w:val="left"/>
+      <w:pPr>
+        <w:ind w:left="4368" w:hanging="360"/>
+      </w:pPr>
+      <w:rPr>
+        <w:rFonts w:ascii="Wingdings" w:hAnsi="Wingdings" w:hint="default"/>
+      </w:rPr>
+    </w:lvl>
+    <w:lvl w:ilvl="6" w:tplc="04090001" w:tentative="1">
+      <w:start w:val="1"/>
+      <w:numFmt w:val="bullet"/>
+      <w:lvlText w:val=""/>
+      <w:lvlJc w:val="left"/>
+      <w:pPr>
+        <w:ind w:left="5088" w:hanging="360"/>
+      </w:pPr>
+      <w:rPr>
+        <w:rFonts w:ascii="Symbol" w:hAnsi="Symbol" w:hint="default"/>
+      </w:rPr>
+    </w:lvl>
+    <w:lvl w:ilvl="7" w:tplc="04090003" w:tentative="1">
+      <w:start w:val="1"/>
+      <w:numFmt w:val="bullet"/>
+      <w:lvlText w:val="o"/>
+      <w:lvlJc w:val="left"/>
+      <w:pPr>
+        <w:ind w:left="5808" w:hanging="360"/>
+      </w:pPr>
+      <w:rPr>
+        <w:rFonts w:ascii="Courier New" w:hAnsi="Courier New" w:cs="Courier New" w:hint="default"/>
+      </w:rPr>
+    </w:lvl>
+    <w:lvl w:ilvl="8" w:tplc="04090005" w:tentative="1">
+      <w:start w:val="1"/>
+      <w:numFmt w:val="bullet"/>
+      <w:lvlText w:val=""/>
+      <w:lvlJc w:val="left"/>
+      <w:pPr>
+        <w:ind w:left="6528" w:hanging="360"/>
+      </w:pPr>
+      <w:rPr>
+        <w:rFonts w:ascii="Wingdings" w:hAnsi="Wingdings" w:hint="default"/>
+      </w:rPr>
+    </w:lvl>
+  </w:abstractNum>
+  <w:abstractNum w:abstractNumId="2" w15:restartNumberingAfterBreak="0">
     <w:nsid w:val="0EEC2D65"/>
     <w:multiLevelType w:val="hybridMultilevel"/>
     <w:tmpl w:val="818A341E"/>
@@ -2727,7 +3402,7 @@
       </w:rPr>
     </w:lvl>
   </w:abstractNum>
-  <w:abstractNum w:abstractNumId="2" w15:restartNumberingAfterBreak="0">
+  <w:abstractNum w:abstractNumId="3" w15:restartNumberingAfterBreak="0">
     <w:nsid w:val="1E7517E4"/>
     <w:multiLevelType w:val="hybridMultilevel"/>
     <w:tmpl w:val="6CD0C35C"/>
@@ -2840,7 +3515,7 @@
       </w:rPr>
     </w:lvl>
   </w:abstractNum>
-  <w:abstractNum w:abstractNumId="3" w15:restartNumberingAfterBreak="0">
+  <w:abstractNum w:abstractNumId="4" w15:restartNumberingAfterBreak="0">
     <w:nsid w:val="350F3E96"/>
     <w:multiLevelType w:val="hybridMultilevel"/>
     <w:tmpl w:val="678CF2DA"/>
@@ -2953,14 +3628,14 @@
       </w:rPr>
     </w:lvl>
   </w:abstractNum>
-  <w:abstractNum w:abstractNumId="4" w15:restartNumberingAfterBreak="0">
+  <w:abstractNum w:abstractNumId="5" w15:restartNumberingAfterBreak="0">
     <w:nsid w:val="42A73CCC"/>
     <w:multiLevelType w:val="multilevel"/>
     <w:tmpl w:val="A95CB8F0"/>
     <w:lvl w:ilvl="0">
       <w:start w:val="1"/>
       <w:numFmt w:val="decimal"/>
-      <w:pStyle w:val="Heading2"/>
+      <w:pStyle w:val="2"/>
       <w:lvlText w:val="%1."/>
       <w:lvlJc w:val="left"/>
       <w:pPr>
@@ -3043,7 +3718,7 @@
       </w:pPr>
     </w:lvl>
   </w:abstractNum>
-  <w:abstractNum w:abstractNumId="5" w15:restartNumberingAfterBreak="0">
+  <w:abstractNum w:abstractNumId="6" w15:restartNumberingAfterBreak="0">
     <w:nsid w:val="46196FC0"/>
     <w:multiLevelType w:val="hybridMultilevel"/>
     <w:tmpl w:val="33525B48"/>
@@ -3132,7 +3807,7 @@
       </w:pPr>
     </w:lvl>
   </w:abstractNum>
-  <w:abstractNum w:abstractNumId="6" w15:restartNumberingAfterBreak="0">
+  <w:abstractNum w:abstractNumId="7" w15:restartNumberingAfterBreak="0">
     <w:nsid w:val="4A8A59D3"/>
     <w:multiLevelType w:val="hybridMultilevel"/>
     <w:tmpl w:val="89B8E77A"/>
@@ -3218,7 +3893,7 @@
       </w:pPr>
     </w:lvl>
   </w:abstractNum>
-  <w:abstractNum w:abstractNumId="7" w15:restartNumberingAfterBreak="0">
+  <w:abstractNum w:abstractNumId="8" w15:restartNumberingAfterBreak="0">
     <w:nsid w:val="704143D9"/>
     <w:multiLevelType w:val="hybridMultilevel"/>
     <w:tmpl w:val="35429A54"/>
@@ -3304,29 +3979,32 @@
       </w:pPr>
     </w:lvl>
   </w:abstractNum>
-  <w:num w:numId="1" w16cid:durableId="609120790">
+  <w:num w:numId="1">
+    <w:abstractNumId w:val="5"/>
+  </w:num>
+  <w:num w:numId="2">
+    <w:abstractNumId w:val="2"/>
+  </w:num>
+  <w:num w:numId="3">
+    <w:abstractNumId w:val="0"/>
+  </w:num>
+  <w:num w:numId="4">
+    <w:abstractNumId w:val="8"/>
+  </w:num>
+  <w:num w:numId="5">
+    <w:abstractNumId w:val="7"/>
+  </w:num>
+  <w:num w:numId="6">
+    <w:abstractNumId w:val="3"/>
+  </w:num>
+  <w:num w:numId="7">
     <w:abstractNumId w:val="4"/>
   </w:num>
-  <w:num w:numId="2" w16cid:durableId="368455927">
-    <w:abstractNumId w:val="1"/>
-  </w:num>
-  <w:num w:numId="3" w16cid:durableId="1593273337">
-    <w:abstractNumId w:val="0"/>
-  </w:num>
-  <w:num w:numId="4" w16cid:durableId="36784017">
-    <w:abstractNumId w:val="7"/>
-  </w:num>
-  <w:num w:numId="5" w16cid:durableId="1547178146">
+  <w:num w:numId="8">
     <w:abstractNumId w:val="6"/>
   </w:num>
-  <w:num w:numId="6" w16cid:durableId="430392711">
-    <w:abstractNumId w:val="2"/>
-  </w:num>
-  <w:num w:numId="7" w16cid:durableId="1004437216">
-    <w:abstractNumId w:val="3"/>
-  </w:num>
-  <w:num w:numId="8" w16cid:durableId="986205869">
-    <w:abstractNumId w:val="5"/>
+  <w:num w:numId="9">
+    <w:abstractNumId w:val="1"/>
   </w:num>
 </w:numbering>
 </file>
@@ -3726,7 +4404,7 @@
     <w:lsdException w:name="Unresolved Mention" w:semiHidden="1" w:unhideWhenUsed="1"/>
     <w:lsdException w:name="Smart Link" w:semiHidden="1" w:unhideWhenUsed="1"/>
   </w:latentStyles>
-  <w:style w:type="paragraph" w:default="1" w:styleId="Normal">
+  <w:style w:type="paragraph" w:default="1" w:styleId="a">
     <w:name w:val="Normal"/>
     <w:qFormat/>
     <w:rsid w:val="001D0267"/>
@@ -3735,11 +4413,11 @@
       <w:sz w:val="28"/>
     </w:rPr>
   </w:style>
-  <w:style w:type="paragraph" w:styleId="Heading1">
+  <w:style w:type="paragraph" w:styleId="1">
     <w:name w:val="heading 1"/>
-    <w:basedOn w:val="Normal"/>
-    <w:next w:val="Normal"/>
-    <w:link w:val="Heading1Char"/>
+    <w:basedOn w:val="a"/>
+    <w:next w:val="a"/>
+    <w:link w:val="10"/>
     <w:uiPriority w:val="9"/>
     <w:qFormat/>
     <w:rsid w:val="001D0267"/>
@@ -3754,11 +4432,11 @@
       <w:szCs w:val="32"/>
     </w:rPr>
   </w:style>
-  <w:style w:type="paragraph" w:styleId="Heading2">
+  <w:style w:type="paragraph" w:styleId="2">
     <w:name w:val="heading 2"/>
-    <w:basedOn w:val="ListParagraph"/>
-    <w:next w:val="Normal"/>
-    <w:link w:val="Heading2Char"/>
+    <w:basedOn w:val="a0"/>
+    <w:next w:val="a"/>
+    <w:link w:val="20"/>
     <w:uiPriority w:val="9"/>
     <w:unhideWhenUsed/>
     <w:qFormat/>
@@ -3770,11 +4448,11 @@
       <w:outlineLvl w:val="1"/>
     </w:pPr>
   </w:style>
-  <w:style w:type="paragraph" w:styleId="Heading3">
+  <w:style w:type="paragraph" w:styleId="3">
     <w:name w:val="heading 3"/>
-    <w:basedOn w:val="Normal"/>
-    <w:next w:val="Normal"/>
-    <w:link w:val="Heading3Char"/>
+    <w:basedOn w:val="a"/>
+    <w:next w:val="a"/>
+    <w:link w:val="30"/>
     <w:uiPriority w:val="9"/>
     <w:semiHidden/>
     <w:unhideWhenUsed/>
@@ -3793,13 +4471,13 @@
       <w:szCs w:val="30"/>
     </w:rPr>
   </w:style>
-  <w:style w:type="character" w:default="1" w:styleId="DefaultParagraphFont">
+  <w:style w:type="character" w:default="1" w:styleId="a1">
     <w:name w:val="Default Paragraph Font"/>
     <w:uiPriority w:val="1"/>
     <w:semiHidden/>
     <w:unhideWhenUsed/>
   </w:style>
-  <w:style w:type="table" w:default="1" w:styleId="TableNormal">
+  <w:style w:type="table" w:default="1" w:styleId="a2">
     <w:name w:val="Normal Table"/>
     <w:uiPriority w:val="99"/>
     <w:semiHidden/>
@@ -3814,15 +4492,15 @@
       </w:tblCellMar>
     </w:tblPr>
   </w:style>
-  <w:style w:type="numbering" w:default="1" w:styleId="NoList">
+  <w:style w:type="numbering" w:default="1" w:styleId="a3">
     <w:name w:val="No List"/>
     <w:uiPriority w:val="99"/>
     <w:semiHidden/>
     <w:unhideWhenUsed/>
   </w:style>
-  <w:style w:type="paragraph" w:styleId="ListParagraph">
+  <w:style w:type="paragraph" w:styleId="a0">
     <w:name w:val="List Paragraph"/>
-    <w:basedOn w:val="Normal"/>
+    <w:basedOn w:val="a"/>
     <w:uiPriority w:val="34"/>
     <w:qFormat/>
     <w:rsid w:val="000309C1"/>
@@ -3831,10 +4509,10 @@
       <w:contextualSpacing/>
     </w:pPr>
   </w:style>
-  <w:style w:type="paragraph" w:styleId="Header">
+  <w:style w:type="paragraph" w:styleId="a4">
     <w:name w:val="header"/>
-    <w:basedOn w:val="Normal"/>
-    <w:link w:val="HeaderChar"/>
+    <w:basedOn w:val="a"/>
+    <w:link w:val="a5"/>
     <w:uiPriority w:val="99"/>
     <w:unhideWhenUsed/>
     <w:rsid w:val="00455A20"/>
@@ -3846,17 +4524,17 @@
       <w:spacing w:after="0" w:line="240" w:lineRule="auto"/>
     </w:pPr>
   </w:style>
-  <w:style w:type="character" w:customStyle="1" w:styleId="HeaderChar">
-    <w:name w:val="Header Char"/>
-    <w:basedOn w:val="DefaultParagraphFont"/>
-    <w:link w:val="Header"/>
+  <w:style w:type="character" w:customStyle="1" w:styleId="a5">
+    <w:name w:val="หัวกระดาษ อักขระ"/>
+    <w:basedOn w:val="a1"/>
+    <w:link w:val="a4"/>
     <w:uiPriority w:val="99"/>
     <w:rsid w:val="00455A20"/>
   </w:style>
-  <w:style w:type="paragraph" w:styleId="Footer">
+  <w:style w:type="paragraph" w:styleId="a6">
     <w:name w:val="footer"/>
-    <w:basedOn w:val="Normal"/>
-    <w:link w:val="FooterChar"/>
+    <w:basedOn w:val="a"/>
+    <w:link w:val="a7"/>
     <w:uiPriority w:val="99"/>
     <w:unhideWhenUsed/>
     <w:rsid w:val="00455A20"/>
@@ -3868,16 +4546,16 @@
       <w:spacing w:after="0" w:line="240" w:lineRule="auto"/>
     </w:pPr>
   </w:style>
-  <w:style w:type="character" w:customStyle="1" w:styleId="FooterChar">
-    <w:name w:val="Footer Char"/>
-    <w:basedOn w:val="DefaultParagraphFont"/>
-    <w:link w:val="Footer"/>
+  <w:style w:type="character" w:customStyle="1" w:styleId="a7">
+    <w:name w:val="ท้ายกระดาษ อักขระ"/>
+    <w:basedOn w:val="a1"/>
+    <w:link w:val="a6"/>
     <w:uiPriority w:val="99"/>
     <w:rsid w:val="00455A20"/>
   </w:style>
-  <w:style w:type="character" w:styleId="PlaceholderText">
+  <w:style w:type="character" w:styleId="a8">
     <w:name w:val="Placeholder Text"/>
-    <w:basedOn w:val="DefaultParagraphFont"/>
+    <w:basedOn w:val="a1"/>
     <w:uiPriority w:val="99"/>
     <w:semiHidden/>
     <w:rsid w:val="005F4643"/>
@@ -3885,10 +4563,10 @@
       <w:color w:val="808080"/>
     </w:rPr>
   </w:style>
-  <w:style w:type="character" w:customStyle="1" w:styleId="Heading1Char">
-    <w:name w:val="Heading 1 Char"/>
-    <w:basedOn w:val="DefaultParagraphFont"/>
-    <w:link w:val="Heading1"/>
+  <w:style w:type="character" w:customStyle="1" w:styleId="10">
+    <w:name w:val="หัวเรื่อง 1 อักขระ"/>
+    <w:basedOn w:val="a1"/>
+    <w:link w:val="1"/>
     <w:uiPriority w:val="9"/>
     <w:rsid w:val="001D0267"/>
     <w:rPr>
@@ -3899,10 +4577,10 @@
       <w:szCs w:val="32"/>
     </w:rPr>
   </w:style>
-  <w:style w:type="character" w:customStyle="1" w:styleId="Heading2Char">
-    <w:name w:val="Heading 2 Char"/>
-    <w:basedOn w:val="DefaultParagraphFont"/>
-    <w:link w:val="Heading2"/>
+  <w:style w:type="character" w:customStyle="1" w:styleId="20">
+    <w:name w:val="หัวเรื่อง 2 อักขระ"/>
+    <w:basedOn w:val="a1"/>
+    <w:link w:val="2"/>
     <w:uiPriority w:val="9"/>
     <w:rsid w:val="001D0267"/>
     <w:rPr>
@@ -3910,10 +4588,10 @@
       <w:sz w:val="28"/>
     </w:rPr>
   </w:style>
-  <w:style w:type="character" w:customStyle="1" w:styleId="Heading3Char">
-    <w:name w:val="Heading 3 Char"/>
-    <w:basedOn w:val="DefaultParagraphFont"/>
-    <w:link w:val="Heading3"/>
+  <w:style w:type="character" w:customStyle="1" w:styleId="30">
+    <w:name w:val="หัวเรื่อง 3 อักขระ"/>
+    <w:basedOn w:val="a1"/>
+    <w:link w:val="3"/>
     <w:uiPriority w:val="9"/>
     <w:semiHidden/>
     <w:rsid w:val="000F6B96"/>
@@ -3928,7 +4606,7 @@
 </file>
 
 <file path=word/glossary/document.xml><?xml version="1.0" encoding="utf-8"?>
-<w:glossaryDocument xmlns:wpc="http://schemas.microsoft.com/office/word/2010/wordprocessingCanvas" xmlns:cx="http://schemas.microsoft.com/office/drawing/2014/chartex" xmlns:cx1="http://schemas.microsoft.com/office/drawing/2015/9/8/chartex" xmlns:cx2="http://schemas.microsoft.com/office/drawing/2015/10/21/chartex" xmlns:cx3="http://schemas.microsoft.com/office/drawing/2016/5/9/chartex" xmlns:cx4="http://schemas.microsoft.com/office/drawing/2016/5/10/chartex" xmlns:cx5="http://schemas.microsoft.com/office/drawing/2016/5/11/chartex" xmlns:cx6="http://schemas.microsoft.com/office/drawing/2016/5/12/chartex" xmlns:cx7="http://schemas.microsoft.com/office/drawing/2016/5/13/chartex" xmlns:cx8="http://schemas.microsoft.com/office/drawing/2016/5/14/chartex" xmlns:mc="http://schemas.openxmlformats.org/markup-compatibility/2006" xmlns:aink="http://schemas.microsoft.com/office/drawing/2016/ink" xmlns:am3d="http://schemas.microsoft.com/office/drawing/2017/model3d" xmlns:o="urn:schemas-microsoft-com:office:office" xmlns:oel="http://schemas.microsoft.com/office/2019/extlst" xmlns:r="http://schemas.openxmlformats.org/officeDocument/2006/relationships" xmlns:m="http://schemas.openxmlformats.org/officeDocument/2006/math" xmlns:v="urn:schemas-microsoft-com:vml" xmlns:wp14="http://schemas.microsoft.com/office/word/2010/wordprocessingDrawing" xmlns:wp="http://schemas.openxmlformats.org/drawingml/2006/wordprocessingDrawing" xmlns:w10="urn:schemas-microsoft-com:office:word" xmlns:w="http://schemas.openxmlformats.org/wordprocessingml/2006/main" xmlns:w14="http://schemas.microsoft.com/office/word/2010/wordml" xmlns:w15="http://schemas.microsoft.com/office/word/2012/wordml" xmlns:w16cex="http://schemas.microsoft.com/office/word/2018/wordml/cex" xmlns:w16cid="http://schemas.microsoft.com/office/word/2016/wordml/cid" xmlns:w16="http://schemas.microsoft.com/office/word/2018/wordml" xmlns:w16sdtdh="http://schemas.microsoft.com/office/word/2020/wordml/sdtdatahash" xmlns:w16se="http://schemas.microsoft.com/office/word/2015/wordml/symex" xmlns:wpg="http://schemas.microsoft.com/office/word/2010/wordprocessingGroup" xmlns:wpi="http://schemas.microsoft.com/office/word/2010/wordprocessingInk" xmlns:wne="http://schemas.microsoft.com/office/word/2006/wordml" xmlns:wps="http://schemas.microsoft.com/office/word/2010/wordprocessingShape" mc:Ignorable="w14 w15 w16se w16cid w16 w16cex w16sdtdh wp14">
+<w:glossaryDocument xmlns:wpc="http://schemas.microsoft.com/office/word/2010/wordprocessingCanvas" xmlns:cx="http://schemas.microsoft.com/office/drawing/2014/chartex" xmlns:cx1="http://schemas.microsoft.com/office/drawing/2015/9/8/chartex" xmlns:cx2="http://schemas.microsoft.com/office/drawing/2015/10/21/chartex" xmlns:cx3="http://schemas.microsoft.com/office/drawing/2016/5/9/chartex" xmlns:cx4="http://schemas.microsoft.com/office/drawing/2016/5/10/chartex" xmlns:cx5="http://schemas.microsoft.com/office/drawing/2016/5/11/chartex" xmlns:cx6="http://schemas.microsoft.com/office/drawing/2016/5/12/chartex" xmlns:cx7="http://schemas.microsoft.com/office/drawing/2016/5/13/chartex" xmlns:cx8="http://schemas.microsoft.com/office/drawing/2016/5/14/chartex" xmlns:mc="http://schemas.openxmlformats.org/markup-compatibility/2006" xmlns:aink="http://schemas.microsoft.com/office/drawing/2016/ink" xmlns:am3d="http://schemas.microsoft.com/office/drawing/2017/model3d" xmlns:o="urn:schemas-microsoft-com:office:office" xmlns:r="http://schemas.openxmlformats.org/officeDocument/2006/relationships" xmlns:m="http://schemas.openxmlformats.org/officeDocument/2006/math" xmlns:v="urn:schemas-microsoft-com:vml" xmlns:wp14="http://schemas.microsoft.com/office/word/2010/wordprocessingDrawing" xmlns:wp="http://schemas.openxmlformats.org/drawingml/2006/wordprocessingDrawing" xmlns:w10="urn:schemas-microsoft-com:office:word" xmlns:w="http://schemas.openxmlformats.org/wordprocessingml/2006/main" xmlns:w14="http://schemas.microsoft.com/office/word/2010/wordml" xmlns:w15="http://schemas.microsoft.com/office/word/2012/wordml" xmlns:w16cex="http://schemas.microsoft.com/office/word/2018/wordml/cex" xmlns:w16cid="http://schemas.microsoft.com/office/word/2016/wordml/cid" xmlns:w16="http://schemas.microsoft.com/office/word/2018/wordml" xmlns:w16sdtdh="http://schemas.microsoft.com/office/word/2020/wordml/sdtdatahash" xmlns:w16se="http://schemas.microsoft.com/office/word/2015/wordml/symex" xmlns:wpg="http://schemas.microsoft.com/office/word/2010/wordprocessingGroup" xmlns:wpi="http://schemas.microsoft.com/office/word/2010/wordprocessingInk" xmlns:wne="http://schemas.microsoft.com/office/word/2006/wordml" xmlns:wps="http://schemas.microsoft.com/office/word/2010/wordprocessingShape" mc:Ignorable="w14 w15 w16se w16cid w16 w16cex w16sdtdh wp14">
   <w:docParts>
     <w:docPart>
       <w:docPartPr>
@@ -3952,7 +4630,7 @@
           </w:pPr>
           <w:r>
             <w:rPr>
-              <w:rStyle w:val="PlaceholderText"/>
+              <w:rStyle w:val="a3"/>
             </w:rPr>
             <w:t>Choose an item.</w:t>
           </w:r>
@@ -3981,7 +4659,7 @@
           </w:pPr>
           <w:r>
             <w:rPr>
-              <w:rStyle w:val="PlaceholderText"/>
+              <w:rStyle w:val="a3"/>
             </w:rPr>
             <w:t>Click or tap to enter a date.</w:t>
           </w:r>
@@ -4010,7 +4688,7 @@
           </w:pPr>
           <w:r>
             <w:rPr>
-              <w:rStyle w:val="PlaceholderText"/>
+              <w:rStyle w:val="a3"/>
             </w:rPr>
             <w:t>Choose an item.</w:t>
           </w:r>
@@ -4023,9 +4701,37 @@
 
 <file path=word/glossary/fontTable.xml><?xml version="1.0" encoding="utf-8"?>
 <w:fonts xmlns:mc="http://schemas.openxmlformats.org/markup-compatibility/2006" xmlns:r="http://schemas.openxmlformats.org/officeDocument/2006/relationships" xmlns:w="http://schemas.openxmlformats.org/wordprocessingml/2006/main" xmlns:w14="http://schemas.microsoft.com/office/word/2010/wordml" xmlns:w15="http://schemas.microsoft.com/office/word/2012/wordml" xmlns:w16cex="http://schemas.microsoft.com/office/word/2018/wordml/cex" xmlns:w16cid="http://schemas.microsoft.com/office/word/2016/wordml/cid" xmlns:w16="http://schemas.microsoft.com/office/word/2018/wordml" xmlns:w16sdtdh="http://schemas.microsoft.com/office/word/2020/wordml/sdtdatahash" xmlns:w16se="http://schemas.microsoft.com/office/word/2015/wordml/symex" mc:Ignorable="w14 w15 w16se w16cid w16 w16cex w16sdtdh">
+  <w:font w:name="Symbol">
+    <w:panose1 w:val="05050102010706020507"/>
+    <w:charset w:val="02"/>
+    <w:family w:val="roman"/>
+    <w:pitch w:val="variable"/>
+    <w:sig w:usb0="00000000" w:usb1="10000000" w:usb2="00000000" w:usb3="00000000" w:csb0="80000000" w:csb1="00000000"/>
+  </w:font>
+  <w:font w:name="Times New Roman">
+    <w:panose1 w:val="02020603050405020304"/>
+    <w:charset w:val="00"/>
+    <w:family w:val="roman"/>
+    <w:pitch w:val="variable"/>
+    <w:sig w:usb0="E0002EFF" w:usb1="C000785B" w:usb2="00000009" w:usb3="00000000" w:csb0="000001FF" w:csb1="00000000"/>
+  </w:font>
+  <w:font w:name="Courier New">
+    <w:panose1 w:val="02070309020205020404"/>
+    <w:charset w:val="00"/>
+    <w:family w:val="modern"/>
+    <w:pitch w:val="fixed"/>
+    <w:sig w:usb0="E0002EFF" w:usb1="C0007843" w:usb2="00000009" w:usb3="00000000" w:csb0="000001FF" w:csb1="00000000"/>
+  </w:font>
+  <w:font w:name="Wingdings">
+    <w:panose1 w:val="05000000000000000000"/>
+    <w:charset w:val="02"/>
+    <w:family w:val="auto"/>
+    <w:pitch w:val="variable"/>
+    <w:sig w:usb0="00000000" w:usb1="10000000" w:usb2="00000000" w:usb3="00000000" w:csb0="80000000" w:csb1="00000000"/>
+  </w:font>
   <w:font w:name="Angsana New">
     <w:panose1 w:val="02020603050405020304"/>
-    <w:charset w:val="DE"/>
+    <w:charset w:val="00"/>
     <w:family w:val="roman"/>
     <w:pitch w:val="variable"/>
     <w:sig w:usb0="81000003" w:usb1="00000000" w:usb2="00000000" w:usb3="00000000" w:csb0="00010001" w:csb1="00000000"/>
@@ -4037,37 +4743,9 @@
     <w:pitch w:val="variable"/>
     <w:sig w:usb0="E4002EFF" w:usb1="C000247B" w:usb2="00000009" w:usb3="00000000" w:csb0="000001FF" w:csb1="00000000"/>
   </w:font>
-  <w:font w:name="Courier New">
-    <w:panose1 w:val="02070309020205020404"/>
-    <w:charset w:val="00"/>
-    <w:family w:val="modern"/>
-    <w:pitch w:val="fixed"/>
-    <w:sig w:usb0="E0002EFF" w:usb1="C0007843" w:usb2="00000009" w:usb3="00000000" w:csb0="000001FF" w:csb1="00000000"/>
-  </w:font>
-  <w:font w:name="Times New Roman">
-    <w:panose1 w:val="02020603050405020304"/>
-    <w:charset w:val="00"/>
-    <w:family w:val="roman"/>
-    <w:pitch w:val="variable"/>
-    <w:sig w:usb0="E0002EFF" w:usb1="C000785B" w:usb2="00000009" w:usb3="00000000" w:csb0="000001FF" w:csb1="00000000"/>
-  </w:font>
-  <w:font w:name="Wingdings">
-    <w:panose1 w:val="05000000000000000000"/>
-    <w:charset w:val="02"/>
-    <w:family w:val="auto"/>
-    <w:pitch w:val="variable"/>
-    <w:sig w:usb0="00000000" w:usb1="10000000" w:usb2="00000000" w:usb3="00000000" w:csb0="80000000" w:csb1="00000000"/>
-  </w:font>
-  <w:font w:name="Symbol">
-    <w:panose1 w:val="05050102010706020507"/>
-    <w:charset w:val="02"/>
-    <w:family w:val="roman"/>
-    <w:pitch w:val="variable"/>
-    <w:sig w:usb0="00000000" w:usb1="10000000" w:usb2="00000000" w:usb3="00000000" w:csb0="80000000" w:csb1="00000000"/>
-  </w:font>
   <w:font w:name="Cordia New">
     <w:panose1 w:val="020B0304020202020204"/>
-    <w:charset w:val="DE"/>
+    <w:charset w:val="00"/>
     <w:family w:val="swiss"/>
     <w:pitch w:val="variable"/>
     <w:sig w:usb0="81000003" w:usb1="00000000" w:usb2="00000000" w:usb3="00000000" w:csb0="00010001" w:csb1="00000000"/>
@@ -4109,6 +4787,7 @@
     <w:rsid w:val="0006196B"/>
     <w:rsid w:val="002466D2"/>
     <w:rsid w:val="002C4C6A"/>
+    <w:rsid w:val="003F4204"/>
     <w:rsid w:val="004049AD"/>
     <w:rsid w:val="004A0BD8"/>
     <w:rsid w:val="00542D80"/>
@@ -4541,17 +5220,17 @@
     <w:lsdException w:name="Unresolved Mention" w:semiHidden="1" w:unhideWhenUsed="1"/>
     <w:lsdException w:name="Smart Link" w:semiHidden="1" w:unhideWhenUsed="1"/>
   </w:latentStyles>
-  <w:style w:type="paragraph" w:default="1" w:styleId="Normal">
+  <w:style w:type="paragraph" w:default="1" w:styleId="a">
     <w:name w:val="Normal"/>
     <w:qFormat/>
   </w:style>
-  <w:style w:type="character" w:default="1" w:styleId="DefaultParagraphFont">
+  <w:style w:type="character" w:default="1" w:styleId="a0">
     <w:name w:val="Default Paragraph Font"/>
     <w:uiPriority w:val="1"/>
     <w:semiHidden/>
     <w:unhideWhenUsed/>
   </w:style>
-  <w:style w:type="table" w:default="1" w:styleId="TableNormal">
+  <w:style w:type="table" w:default="1" w:styleId="a1">
     <w:name w:val="Normal Table"/>
     <w:uiPriority w:val="99"/>
     <w:semiHidden/>
@@ -4566,15 +5245,15 @@
       </w:tblCellMar>
     </w:tblPr>
   </w:style>
-  <w:style w:type="numbering" w:default="1" w:styleId="NoList">
+  <w:style w:type="numbering" w:default="1" w:styleId="a2">
     <w:name w:val="No List"/>
     <w:uiPriority w:val="99"/>
     <w:semiHidden/>
     <w:unhideWhenUsed/>
   </w:style>
-  <w:style w:type="character" w:styleId="PlaceholderText">
+  <w:style w:type="character" w:styleId="a3">
     <w:name w:val="Placeholder Text"/>
-    <w:basedOn w:val="DefaultParagraphFont"/>
+    <w:basedOn w:val="a0"/>
     <w:uiPriority w:val="99"/>
     <w:semiHidden/>
     <w:rsid w:val="009633F9"/>
@@ -4924,6 +5603,12 @@
 </file>
 
 <file path=customXml/item2.xml><?xml version="1.0" encoding="utf-8"?>
+<p:properties xmlns:p="http://schemas.microsoft.com/office/2006/metadata/properties" xmlns:xsi="http://www.w3.org/2001/XMLSchema-instance" xmlns:pc="http://schemas.microsoft.com/office/infopath/2007/PartnerControls">
+  <documentManagement/>
+</p:properties>
+</file>
+
+<file path=customXml/item3.xml><?xml version="1.0" encoding="utf-8"?>
 <ct:contentTypeSchema xmlns:ct="http://schemas.microsoft.com/office/2006/metadata/contentType" xmlns:ma="http://schemas.microsoft.com/office/2006/metadata/properties/metaAttributes" ct:_="" ma:_="" ma:contentTypeName="Document" ma:contentTypeID="0x010100834FB02BC889714DB51638CD039BDD91" ma:contentTypeVersion="10" ma:contentTypeDescription="Create a new document." ma:contentTypeScope="" ma:versionID="5dfb967f35fdb0d3e238b001ac63be57">
   <xsd:schema xmlns:xsd="http://www.w3.org/2001/XMLSchema" xmlns:xs="http://www.w3.org/2001/XMLSchema" xmlns:p="http://schemas.microsoft.com/office/2006/metadata/properties" xmlns:ns3="925b3116-1991-41fa-8529-2f009b63666d" xmlns:ns4="da19f4fb-9264-4c17-9359-66e327aa6fea" targetNamespace="http://schemas.microsoft.com/office/2006/metadata/properties" ma:root="true" ma:fieldsID="c5b74c7d9ae0e2870c5ab88c41f6f02e" ns3:_="" ns4:_="">
     <xsd:import namespace="925b3116-1991-41fa-8529-2f009b63666d"/>
@@ -5126,12 +5811,6 @@
 </ct:contentTypeSchema>
 </file>
 
-<file path=customXml/item3.xml><?xml version="1.0" encoding="utf-8"?>
-<p:properties xmlns:p="http://schemas.microsoft.com/office/2006/metadata/properties" xmlns:xsi="http://www.w3.org/2001/XMLSchema-instance" xmlns:pc="http://schemas.microsoft.com/office/infopath/2007/PartnerControls">
-  <documentManagement/>
-</p:properties>
-</file>
-
 <file path=customXml/itemProps1.xml><?xml version="1.0" encoding="utf-8"?>
 <ds:datastoreItem xmlns:ds="http://schemas.openxmlformats.org/officeDocument/2006/customXml" ds:itemID="{EE20C0BC-7DE5-4F7A-8B77-34EDCADDBDDF}">
   <ds:schemaRefs>
@@ -5141,6 +5820,15 @@
 </file>
 
 <file path=customXml/itemProps2.xml><?xml version="1.0" encoding="utf-8"?>
+<ds:datastoreItem xmlns:ds="http://schemas.openxmlformats.org/officeDocument/2006/customXml" ds:itemID="{CF6C7B6E-D565-4068-8C0D-6DB1020E83D5}">
+  <ds:schemaRefs>
+    <ds:schemaRef ds:uri="http://schemas.microsoft.com/office/2006/metadata/properties"/>
+    <ds:schemaRef ds:uri="http://schemas.microsoft.com/office/infopath/2007/PartnerControls"/>
+  </ds:schemaRefs>
+</ds:datastoreItem>
+</file>
+
+<file path=customXml/itemProps3.xml><?xml version="1.0" encoding="utf-8"?>
 <ds:datastoreItem xmlns:ds="http://schemas.openxmlformats.org/officeDocument/2006/customXml" ds:itemID="{198EF3DE-D4EC-4B54-B183-22A37A887808}">
   <ds:schemaRefs>
     <ds:schemaRef ds:uri="http://schemas.microsoft.com/office/2006/metadata/contentType"/>
@@ -5157,13 +5845,4 @@
     <ds:schemaRef ds:uri="http://schemas.microsoft.com/internal/obd"/>
   </ds:schemaRefs>
 </ds:datastoreItem>
-</file>
-
-<file path=customXml/itemProps3.xml><?xml version="1.0" encoding="utf-8"?>
-<ds:datastoreItem xmlns:ds="http://schemas.openxmlformats.org/officeDocument/2006/customXml" ds:itemID="{CF6C7B6E-D565-4068-8C0D-6DB1020E83D5}">
-  <ds:schemaRefs>
-    <ds:schemaRef ds:uri="http://schemas.microsoft.com/office/2006/metadata/properties"/>
-    <ds:schemaRef ds:uri="http://schemas.microsoft.com/office/infopath/2007/PartnerControls"/>
-  </ds:schemaRefs>
-</ds:datastoreItem>
 </file>
</xml_diff>

<commit_message>
progress report 2 update
</commit_message>
<xml_diff>
--- a/Docs/Progression/CE65-12 Progress Report 2565 ครั้งที่ 2.docx
+++ b/Docs/Progression/CE65-12 Progress Report 2565 ครั้งที่ 2.docx
@@ -1,6 +1,6 @@
 
 <file path=word/document.xml><?xml version="1.0" encoding="utf-8"?>
-<w:document xmlns:wpc="http://schemas.microsoft.com/office/word/2010/wordprocessingCanvas" xmlns:cx="http://schemas.microsoft.com/office/drawing/2014/chartex" xmlns:cx1="http://schemas.microsoft.com/office/drawing/2015/9/8/chartex" xmlns:cx2="http://schemas.microsoft.com/office/drawing/2015/10/21/chartex" xmlns:cx3="http://schemas.microsoft.com/office/drawing/2016/5/9/chartex" xmlns:cx4="http://schemas.microsoft.com/office/drawing/2016/5/10/chartex" xmlns:cx5="http://schemas.microsoft.com/office/drawing/2016/5/11/chartex" xmlns:cx6="http://schemas.microsoft.com/office/drawing/2016/5/12/chartex" xmlns:cx7="http://schemas.microsoft.com/office/drawing/2016/5/13/chartex" xmlns:cx8="http://schemas.microsoft.com/office/drawing/2016/5/14/chartex" xmlns:mc="http://schemas.openxmlformats.org/markup-compatibility/2006" xmlns:aink="http://schemas.microsoft.com/office/drawing/2016/ink" xmlns:am3d="http://schemas.microsoft.com/office/drawing/2017/model3d" xmlns:o="urn:schemas-microsoft-com:office:office" xmlns:r="http://schemas.openxmlformats.org/officeDocument/2006/relationships" xmlns:m="http://schemas.openxmlformats.org/officeDocument/2006/math" xmlns:v="urn:schemas-microsoft-com:vml" xmlns:wp14="http://schemas.microsoft.com/office/word/2010/wordprocessingDrawing" xmlns:wp="http://schemas.openxmlformats.org/drawingml/2006/wordprocessingDrawing" xmlns:w10="urn:schemas-microsoft-com:office:word" xmlns:w="http://schemas.openxmlformats.org/wordprocessingml/2006/main" xmlns:w14="http://schemas.microsoft.com/office/word/2010/wordml" xmlns:w15="http://schemas.microsoft.com/office/word/2012/wordml" xmlns:w16cex="http://schemas.microsoft.com/office/word/2018/wordml/cex" xmlns:w16cid="http://schemas.microsoft.com/office/word/2016/wordml/cid" xmlns:w16="http://schemas.microsoft.com/office/word/2018/wordml" xmlns:w16sdtdh="http://schemas.microsoft.com/office/word/2020/wordml/sdtdatahash" xmlns:w16se="http://schemas.microsoft.com/office/word/2015/wordml/symex" xmlns:wpg="http://schemas.microsoft.com/office/word/2010/wordprocessingGroup" xmlns:wpi="http://schemas.microsoft.com/office/word/2010/wordprocessingInk" xmlns:wne="http://schemas.microsoft.com/office/word/2006/wordml" xmlns:wps="http://schemas.microsoft.com/office/word/2010/wordprocessingShape" mc:Ignorable="w14 w15 w16se w16cid w16 w16cex w16sdtdh wp14">
+<w:document xmlns:wpc="http://schemas.microsoft.com/office/word/2010/wordprocessingCanvas" xmlns:cx="http://schemas.microsoft.com/office/drawing/2014/chartex" xmlns:cx1="http://schemas.microsoft.com/office/drawing/2015/9/8/chartex" xmlns:cx2="http://schemas.microsoft.com/office/drawing/2015/10/21/chartex" xmlns:cx3="http://schemas.microsoft.com/office/drawing/2016/5/9/chartex" xmlns:cx4="http://schemas.microsoft.com/office/drawing/2016/5/10/chartex" xmlns:cx5="http://schemas.microsoft.com/office/drawing/2016/5/11/chartex" xmlns:cx6="http://schemas.microsoft.com/office/drawing/2016/5/12/chartex" xmlns:cx7="http://schemas.microsoft.com/office/drawing/2016/5/13/chartex" xmlns:cx8="http://schemas.microsoft.com/office/drawing/2016/5/14/chartex" xmlns:mc="http://schemas.openxmlformats.org/markup-compatibility/2006" xmlns:aink="http://schemas.microsoft.com/office/drawing/2016/ink" xmlns:am3d="http://schemas.microsoft.com/office/drawing/2017/model3d" xmlns:o="urn:schemas-microsoft-com:office:office" xmlns:oel="http://schemas.microsoft.com/office/2019/extlst" xmlns:r="http://schemas.openxmlformats.org/officeDocument/2006/relationships" xmlns:m="http://schemas.openxmlformats.org/officeDocument/2006/math" xmlns:v="urn:schemas-microsoft-com:vml" xmlns:wp14="http://schemas.microsoft.com/office/word/2010/wordprocessingDrawing" xmlns:wp="http://schemas.openxmlformats.org/drawingml/2006/wordprocessingDrawing" xmlns:w10="urn:schemas-microsoft-com:office:word" xmlns:w="http://schemas.openxmlformats.org/wordprocessingml/2006/main" xmlns:w14="http://schemas.microsoft.com/office/word/2010/wordml" xmlns:w15="http://schemas.microsoft.com/office/word/2012/wordml" xmlns:w16cex="http://schemas.microsoft.com/office/word/2018/wordml/cex" xmlns:w16cid="http://schemas.microsoft.com/office/word/2016/wordml/cid" xmlns:w16="http://schemas.microsoft.com/office/word/2018/wordml" xmlns:w16sdtdh="http://schemas.microsoft.com/office/word/2020/wordml/sdtdatahash" xmlns:w16se="http://schemas.microsoft.com/office/word/2015/wordml/symex" xmlns:wpg="http://schemas.microsoft.com/office/word/2010/wordprocessingGroup" xmlns:wpi="http://schemas.microsoft.com/office/word/2010/wordprocessingInk" xmlns:wne="http://schemas.microsoft.com/office/word/2006/wordml" xmlns:wps="http://schemas.microsoft.com/office/word/2010/wordprocessingShape" mc:Ignorable="w14 w15 w16se w16cid w16 w16cex w16sdtdh wp14">
   <w:body>
     <w:p>
       <w:pPr>
@@ -91,7 +91,6 @@
             <w:listItem w:displayText="6" w:value="6"/>
           </w:dropDownList>
         </w:sdtPr>
-        <w:sdtEndPr/>
         <w:sdtContent>
           <w:r>
             <w:rPr>
@@ -142,14 +141,13 @@
           <w:placeholder>
             <w:docPart w:val="AC633897F0A440D48EA7C58A31AA80E1"/>
           </w:placeholder>
-          <w:date w:fullDate="2022-08-01T00:00:00Z">
+          <w:date w:fullDate="2022-08-29T00:00:00Z">
             <w:dateFormat w:val="dd ดดด bb"/>
             <w:lid w:val="th-TH"/>
             <w:storeMappedDataAs w:val="dateTime"/>
             <w:calendar w:val="thai"/>
           </w:date>
         </w:sdtPr>
-        <w:sdtEndPr/>
         <w:sdtContent>
           <w:r>
             <w:rPr>
@@ -158,7 +156,7 @@
               <w:bCs/>
               <w:cs/>
             </w:rPr>
-            <w:t>01 ส.ค. 65</w:t>
+            <w:t>29 ส.ค. 65</w:t>
           </w:r>
         </w:sdtContent>
       </w:sdt>
@@ -209,14 +207,13 @@
           <w:placeholder>
             <w:docPart w:val="AC633897F0A440D48EA7C58A31AA80E1"/>
           </w:placeholder>
-          <w:date w:fullDate="2021-08-27T00:00:00Z">
+          <w:date w:fullDate="2021-09-10T00:00:00Z">
             <w:dateFormat w:val="dd ดดด bb"/>
             <w:lid w:val="th-TH"/>
             <w:storeMappedDataAs w:val="dateTime"/>
             <w:calendar w:val="thai"/>
           </w:date>
         </w:sdtPr>
-        <w:sdtEndPr/>
         <w:sdtContent>
           <w:r>
             <w:rPr>
@@ -225,7 +222,7 @@
               <w:bCs/>
               <w:cs/>
             </w:rPr>
-            <w:t>27 ส.ค. 64</w:t>
+            <w:t>10 ก.ย. 64</w:t>
           </w:r>
         </w:sdtContent>
       </w:sdt>
@@ -318,7 +315,7 @@
         <w:rPr>
           <w:u w:val="dotted"/>
         </w:rPr>
-        <w:t xml:space="preserve">2 </w:t>
+        <w:t>23</w:t>
       </w:r>
       <w:r>
         <w:rPr>
@@ -388,7 +385,13 @@
         <w:rPr>
           <w:u w:val="dotted"/>
         </w:rPr>
-        <w:t xml:space="preserve">2 </w:t>
+        <w:t>15</w:t>
+      </w:r>
+      <w:r>
+        <w:rPr>
+          <w:u w:val="dotted"/>
+        </w:rPr>
+        <w:t xml:space="preserve"> </w:t>
       </w:r>
       <w:r>
         <w:rPr>
@@ -1807,14 +1810,7 @@
           <w:rFonts w:hint="cs"/>
           <w:cs/>
         </w:rPr>
-        <w:t>ที่ต้องการใช้เรียบเพื่อให้เกิดความคล่องตัวในการทำงานร่วมกันของแต่ละ</w:t>
-      </w:r>
-      <w:r>
-        <w:rPr>
-          <w:rFonts w:hint="cs"/>
-          <w:cs/>
-        </w:rPr>
-        <w:t xml:space="preserve"> </w:t>
+        <w:t xml:space="preserve">ที่ต้องการใช้เรียบเพื่อให้เกิดความคล่องตัวในการทำงานร่วมกันของแต่ละ </w:t>
       </w:r>
       <w:r>
         <w:t xml:space="preserve">library </w:t>
@@ -1827,10 +1823,7 @@
         <w:t xml:space="preserve">และ </w:t>
       </w:r>
       <w:r>
-        <w:t>framework</w:t>
-      </w:r>
-      <w:r>
-        <w:t xml:space="preserve"> </w:t>
+        <w:t xml:space="preserve">framework </w:t>
       </w:r>
       <w:r>
         <w:rPr>
@@ -1884,14 +1877,7 @@
           <w:rFonts w:hint="cs"/>
           <w:cs/>
         </w:rPr>
-        <w:t>ในการ</w:t>
-      </w:r>
-      <w:r>
-        <w:rPr>
-          <w:rFonts w:hint="cs"/>
-          <w:cs/>
-        </w:rPr>
-        <w:t xml:space="preserve">พัฒนาส่วน </w:t>
+        <w:t xml:space="preserve">ในการพัฒนาส่วน </w:t>
       </w:r>
       <w:r>
         <w:t>Front end</w:t>
@@ -2092,15 +2078,7 @@
         <w:t xml:space="preserve"> </w:t>
       </w:r>
       <w:r>
-        <w:t xml:space="preserve">Kubernetes </w:t>
-      </w:r>
-      <w:proofErr w:type="spellStart"/>
-      <w:r>
-        <w:t>nginx</w:t>
-      </w:r>
-      <w:proofErr w:type="spellEnd"/>
-      <w:r>
-        <w:t xml:space="preserve"> configuration deployment file</w:t>
+        <w:t>Kubernetes nginx configuration deployment file</w:t>
       </w:r>
       <w:r>
         <w:t xml:space="preserve"> </w:t>
@@ -2148,6 +2126,7 @@
       </w:pPr>
       <w:r>
         <w:rPr>
+          <w:noProof/>
           <w:cs/>
         </w:rPr>
         <w:drawing>
@@ -2192,7 +2171,6 @@
         <w:ind w:hanging="426"/>
         <w:jc w:val="center"/>
         <w:rPr>
-          <w:rFonts w:hint="cs"/>
           <w:cs/>
         </w:rPr>
       </w:pPr>
@@ -2204,15 +2182,7 @@
         <w:t xml:space="preserve">รูปของไฟล์คำสั่ง </w:t>
       </w:r>
       <w:r>
-        <w:t xml:space="preserve">Kubernetes </w:t>
-      </w:r>
-      <w:proofErr w:type="spellStart"/>
-      <w:r>
-        <w:t>nginx</w:t>
-      </w:r>
-      <w:proofErr w:type="spellEnd"/>
-      <w:r>
-        <w:t xml:space="preserve"> configuration deployment file</w:t>
+        <w:t>Kubernetes nginx configuration deployment file</w:t>
       </w:r>
       <w:r>
         <w:rPr>
@@ -2229,6 +2199,7 @@
       </w:pPr>
       <w:r>
         <w:rPr>
+          <w:noProof/>
           <w:cs/>
         </w:rPr>
         <w:lastRenderedPageBreak/>
@@ -2273,10 +2244,6 @@
       <w:pPr>
         <w:ind w:left="-284"/>
         <w:jc w:val="center"/>
-        <w:rPr>
-          <w:rFonts w:hint="cs"/>
-          <w:cs/>
-        </w:rPr>
       </w:pPr>
       <w:r>
         <w:rPr>
@@ -2303,53 +2270,209 @@
         <w:t xml:space="preserve">ที่ใช้ในการสร้าง </w:t>
       </w:r>
       <w:r>
-        <w:t xml:space="preserve">Kubernetes </w:t>
-      </w:r>
-      <w:proofErr w:type="spellStart"/>
-      <w:r>
-        <w:t>nginx</w:t>
-      </w:r>
-      <w:proofErr w:type="spellEnd"/>
-      <w:r>
-        <w:t xml:space="preserve"> configuration deployment file</w:t>
+        <w:t>Kubernetes nginx configuration deployment file</w:t>
       </w:r>
     </w:p>
     <w:p>
       <w:pPr>
-        <w:ind w:firstLine="720"/>
-        <w:rPr>
-          <w:rFonts w:hint="cs"/>
-        </w:rPr>
-      </w:pPr>
+        <w:ind w:left="-284"/>
+      </w:pPr>
+      <w:r>
+        <w:rPr>
+          <w:cs/>
+        </w:rPr>
+        <w:tab/>
+      </w:r>
+      <w:r>
+        <w:rPr>
+          <w:cs/>
+        </w:rPr>
+        <w:tab/>
+      </w:r>
+      <w:r>
+        <w:rPr>
+          <w:rFonts w:hint="cs"/>
+          <w:cs/>
+        </w:rPr>
+        <w:t>และได้ทำการพัฒนาส่วน</w:t>
+      </w:r>
+      <w:r>
+        <w:t xml:space="preserve"> Back end </w:t>
+      </w:r>
+      <w:r>
+        <w:rPr>
+          <w:rFonts w:hint="cs"/>
+          <w:cs/>
+        </w:rPr>
+        <w:t xml:space="preserve">ของหน้า </w:t>
+      </w:r>
+      <w:r>
+        <w:t xml:space="preserve">Login </w:t>
+      </w:r>
+      <w:r>
+        <w:rPr>
+          <w:rFonts w:hint="cs"/>
+          <w:cs/>
+        </w:rPr>
+        <w:t>ขึ้นมาเพื่อใช้ในการทดสอบการทำงานของ</w:t>
+      </w:r>
+      <w:r>
+        <w:t xml:space="preserve"> API </w:t>
+      </w:r>
+      <w:r>
+        <w:rPr>
+          <w:rFonts w:hint="cs"/>
+          <w:cs/>
+        </w:rPr>
+        <w:t xml:space="preserve">ในด้านความปลอดภัย และทำการสร้างการส่วน </w:t>
+      </w:r>
+      <w:r>
+        <w:t xml:space="preserve">Front end </w:t>
+      </w:r>
+      <w:r>
+        <w:rPr>
+          <w:rFonts w:hint="cs"/>
+          <w:cs/>
+        </w:rPr>
+        <w:t xml:space="preserve">ของหน้า </w:t>
+      </w:r>
+      <w:r>
+        <w:t>Login</w:t>
+      </w:r>
+      <w:r>
+        <w:rPr>
+          <w:rFonts w:hint="cs"/>
+          <w:cs/>
+        </w:rPr>
+        <w:t xml:space="preserve"> ขึ้นมาด้วยเช่นกัน </w:t>
+      </w:r>
     </w:p>
     <w:p>
       <w:pPr>
-        <w:pStyle w:val="2"/>
-      </w:pPr>
-      <w:r>
-        <w:rPr>
-          <w:rFonts w:hint="cs"/>
-          <w:cs/>
-        </w:rPr>
-        <w:t>ปัญหาที่เกิดขึ้น</w:t>
-      </w:r>
-      <w:r>
-        <w:rPr>
-          <w:rFonts w:hint="cs"/>
-          <w:cs/>
-        </w:rPr>
-        <w:t>และแนวทางการแก้</w:t>
-      </w:r>
-      <w:r>
-        <w:rPr>
-          <w:rFonts w:hint="cs"/>
-          <w:cs/>
-        </w:rPr>
-        <w:t>ไข</w:t>
+        <w:ind w:firstLine="142"/>
+      </w:pPr>
+      <w:r>
+        <w:rPr>
+          <w:cs/>
+        </w:rPr>
+        <w:tab/>
+      </w:r>
+      <w:r>
+        <w:rPr>
+          <w:cs/>
+        </w:rPr>
+        <w:tab/>
+      </w:r>
+      <w:r>
+        <w:rPr>
+          <w:cs/>
+        </w:rPr>
+        <w:drawing>
+          <wp:inline distT="0" distB="0" distL="0" distR="0" wp14:anchorId="0D8E28DD" wp14:editId="59228B6C">
+            <wp:extent cx="4385945" cy="2204776"/>
+            <wp:effectExtent l="0" t="0" r="0" b="5080"/>
+            <wp:docPr id="3" name="รูปภาพ 3"/>
+            <wp:cNvGraphicFramePr>
+              <a:graphicFrameLocks xmlns:a="http://schemas.openxmlformats.org/drawingml/2006/main" noChangeAspect="1"/>
+            </wp:cNvGraphicFramePr>
+            <a:graphic xmlns:a="http://schemas.openxmlformats.org/drawingml/2006/main">
+              <a:graphicData uri="http://schemas.openxmlformats.org/drawingml/2006/picture">
+                <pic:pic xmlns:pic="http://schemas.openxmlformats.org/drawingml/2006/picture">
+                  <pic:nvPicPr>
+                    <pic:cNvPr id="1" name=""/>
+                    <pic:cNvPicPr/>
+                  </pic:nvPicPr>
+                  <pic:blipFill>
+                    <a:blip r:embed="rId14"/>
+                    <a:stretch>
+                      <a:fillRect/>
+                    </a:stretch>
+                  </pic:blipFill>
+                  <pic:spPr>
+                    <a:xfrm>
+                      <a:off x="0" y="0"/>
+                      <a:ext cx="4390950" cy="2207292"/>
+                    </a:xfrm>
+                    <a:prstGeom prst="rect">
+                      <a:avLst/>
+                    </a:prstGeom>
+                  </pic:spPr>
+                </pic:pic>
+              </a:graphicData>
+            </a:graphic>
+          </wp:inline>
+        </w:drawing>
+      </w:r>
+      <w:r>
+        <w:t xml:space="preserve"> </w:t>
       </w:r>
     </w:p>
     <w:p>
       <w:pPr>
+        <w:ind w:firstLine="142"/>
+        <w:jc w:val="center"/>
+        <w:rPr>
+          <w:rFonts w:hint="cs"/>
+          <w:cs/>
+        </w:rPr>
+      </w:pPr>
+      <w:r>
+        <w:rPr>
+          <w:rFonts w:hint="cs"/>
+          <w:cs/>
+        </w:rPr>
+        <w:t>รูปของส่วน</w:t>
+      </w:r>
+      <w:r>
+        <w:t xml:space="preserve"> </w:t>
+      </w:r>
+      <w:r>
+        <w:t>Front end</w:t>
+      </w:r>
+      <w:r>
+        <w:rPr>
+          <w:rFonts w:hint="cs"/>
+          <w:cs/>
+        </w:rPr>
+        <w:t xml:space="preserve"> ของหน้า </w:t>
+      </w:r>
+      <w:r>
+        <w:t xml:space="preserve">Login </w:t>
+      </w:r>
+    </w:p>
+    <w:p>
+      <w:pPr>
+        <w:ind w:firstLine="720"/>
+      </w:pPr>
+    </w:p>
+    <w:p>
+      <w:pPr>
+        <w:pStyle w:val="2"/>
+      </w:pPr>
+      <w:r>
+        <w:rPr>
+          <w:rFonts w:hint="cs"/>
+          <w:cs/>
+        </w:rPr>
+        <w:t>ปัญหาที่เกิดขึ้น</w:t>
+      </w:r>
+      <w:r>
+        <w:rPr>
+          <w:rFonts w:hint="cs"/>
+          <w:cs/>
+        </w:rPr>
+        <w:t>และแนวทางการแก้</w:t>
+      </w:r>
+      <w:r>
+        <w:rPr>
+          <w:rFonts w:hint="cs"/>
+          <w:cs/>
+        </w:rPr>
+        <w:t>ไข</w:t>
+      </w:r>
+    </w:p>
+    <w:p>
+      <w:pPr>
         <w:ind w:left="426" w:firstLine="283"/>
         <w:jc w:val="both"/>
       </w:pPr>
@@ -2431,7 +2554,15 @@
           <w:rFonts w:hint="cs"/>
           <w:cs/>
         </w:rPr>
-        <w:t xml:space="preserve"> ตัวปกติ และได้ใช้</w:t>
+        <w:t xml:space="preserve"> ตัว</w:t>
+      </w:r>
+      <w:r>
+        <w:rPr>
+          <w:rFonts w:hint="cs"/>
+          <w:cs/>
+        </w:rPr>
+        <w:lastRenderedPageBreak/>
+        <w:t>ปกติ และได้ใช้</w:t>
       </w:r>
       <w:r>
         <w:t xml:space="preserve"> K3D</w:t>
@@ -2461,6 +2592,9 @@
       <w:pPr>
         <w:ind w:left="426" w:firstLine="283"/>
         <w:jc w:val="both"/>
+        <w:rPr>
+          <w:rFonts w:hint="cs"/>
+        </w:rPr>
       </w:pPr>
       <w:r>
         <w:rPr>
@@ -2471,39 +2605,77 @@
       </w:r>
       <w:r>
         <w:t xml:space="preserve">web application </w:t>
+      </w:r>
+      <w:r>
+        <w:rPr>
+          <w:rFonts w:hint="cs"/>
+          <w:cs/>
+        </w:rPr>
+        <w:t xml:space="preserve">คือการที่ </w:t>
+      </w:r>
+      <w:r>
+        <w:t xml:space="preserve">API </w:t>
+      </w:r>
+      <w:r>
+        <w:rPr>
+          <w:rFonts w:hint="cs"/>
+          <w:cs/>
+        </w:rPr>
+        <w:t>นั้นตอบสนองได้</w:t>
+      </w:r>
+      <w:r>
+        <w:rPr>
+          <w:rFonts w:hint="cs"/>
+          <w:cs/>
+        </w:rPr>
+        <w:t xml:space="preserve">ค่อนข้างช้าและสั่งที่ใช้ในการเรียก </w:t>
+      </w:r>
+      <w:r>
+        <w:t xml:space="preserve">API </w:t>
+      </w:r>
+      <w:r>
+        <w:rPr>
+          <w:rFonts w:hint="cs"/>
+          <w:cs/>
+        </w:rPr>
+        <w:t xml:space="preserve">มาใช้นั้นค่อนข้างมีความซับซ้อนจริงต้องมีการศึกษาเพิ่มเติมเพื่อเพิ่มความเร็วในในการตอบสนองเอง รวมไปถึง ด้านความปลอดภัยที่สามารถทำได้เพียงการเข้ารหัส </w:t>
+      </w:r>
+      <w:r>
+        <w:t xml:space="preserve">email </w:t>
+      </w:r>
+      <w:r>
+        <w:rPr>
+          <w:rFonts w:hint="cs"/>
+          <w:cs/>
+        </w:rPr>
+        <w:t xml:space="preserve">และ </w:t>
+      </w:r>
+      <w:r>
+        <w:t xml:space="preserve">password </w:t>
+      </w:r>
+      <w:r>
+        <w:rPr>
+          <w:rFonts w:hint="cs"/>
+          <w:cs/>
+        </w:rPr>
+        <w:t xml:space="preserve">ที่ส่งไปทาง </w:t>
+      </w:r>
+      <w:r>
+        <w:t xml:space="preserve">API </w:t>
+      </w:r>
+      <w:r>
+        <w:rPr>
+          <w:rFonts w:hint="cs"/>
+          <w:cs/>
+        </w:rPr>
+        <w:t>ซึ่งสามารถูกดีงไปได้หากนำไปใช้จริง</w:t>
       </w:r>
     </w:p>
     <w:p>
       <w:pPr>
         <w:spacing w:after="0"/>
         <w:rPr>
-          <w:sz w:val="16"/>
-          <w:szCs w:val="16"/>
-        </w:rPr>
-      </w:pPr>
-    </w:p>
-    <w:p>
-      <w:pPr>
-        <w:spacing w:after="0"/>
-        <w:rPr>
-          <w:sz w:val="16"/>
-          <w:szCs w:val="16"/>
-        </w:rPr>
-      </w:pPr>
-    </w:p>
-    <w:p>
-      <w:pPr>
-        <w:spacing w:after="0"/>
-        <w:rPr>
-          <w:sz w:val="16"/>
-          <w:szCs w:val="16"/>
-        </w:rPr>
-      </w:pPr>
-    </w:p>
-    <w:p>
-      <w:pPr>
-        <w:spacing w:after="0"/>
-        <w:rPr>
+          <w:rFonts w:hint="cs"/>
           <w:sz w:val="16"/>
           <w:szCs w:val="16"/>
         </w:rPr>
@@ -2652,6 +2824,140 @@
     </w:p>
     <w:p>
       <w:pPr>
+        <w:pStyle w:val="a0"/>
+        <w:numPr>
+          <w:ilvl w:val="0"/>
+          <w:numId w:val="2"/>
+        </w:numPr>
+        <w:ind w:left="709" w:firstLine="284"/>
+      </w:pPr>
+      <w:r>
+        <w:rPr>
+          <w:rFonts w:hint="cs"/>
+          <w:cs/>
+        </w:rPr>
+        <w:t xml:space="preserve">เพิ่มความปลอดภัยของ </w:t>
+      </w:r>
+      <w:r>
+        <w:t xml:space="preserve">API </w:t>
+      </w:r>
+      <w:r>
+        <w:rPr>
+          <w:rFonts w:hint="cs"/>
+          <w:cs/>
+        </w:rPr>
+        <w:t xml:space="preserve">ที่ใช่ในการติดต่อกัน ระหว่าง </w:t>
+      </w:r>
+      <w:r>
+        <w:t xml:space="preserve">Front end </w:t>
+      </w:r>
+      <w:r>
+        <w:rPr>
+          <w:rFonts w:hint="cs"/>
+          <w:cs/>
+        </w:rPr>
+        <w:t xml:space="preserve">และ </w:t>
+      </w:r>
+      <w:r>
+        <w:t>Back end</w:t>
+      </w:r>
+    </w:p>
+    <w:p>
+      <w:pPr>
+        <w:pStyle w:val="a0"/>
+        <w:numPr>
+          <w:ilvl w:val="0"/>
+          <w:numId w:val="2"/>
+        </w:numPr>
+        <w:ind w:left="709" w:firstLine="284"/>
+      </w:pPr>
+      <w:r>
+        <w:rPr>
+          <w:rFonts w:hint="cs"/>
+          <w:cs/>
+        </w:rPr>
+        <w:t xml:space="preserve">ปรับปรุงฐานข้อมูลเพื่อให้ตัว </w:t>
+      </w:r>
+      <w:r>
+        <w:t>Model</w:t>
+      </w:r>
+      <w:r>
+        <w:rPr>
+          <w:rFonts w:hint="cs"/>
+          <w:cs/>
+        </w:rPr>
+        <w:t xml:space="preserve"> ข้อมูลนั้น</w:t>
+      </w:r>
+      <w:r>
+        <w:rPr>
+          <w:rFonts w:hint="cs"/>
+          <w:cs/>
+        </w:rPr>
+        <w:t>เหมาะสมกับการใช้งานมากขึ้น</w:t>
+      </w:r>
+    </w:p>
+    <w:p>
+      <w:pPr>
+        <w:pStyle w:val="a0"/>
+        <w:numPr>
+          <w:ilvl w:val="0"/>
+          <w:numId w:val="2"/>
+        </w:numPr>
+        <w:ind w:left="709" w:firstLine="284"/>
+      </w:pPr>
+      <w:r>
+        <w:rPr>
+          <w:rFonts w:hint="cs"/>
+          <w:cs/>
+        </w:rPr>
+        <w:t xml:space="preserve">ตกแต่งหน้า </w:t>
+      </w:r>
+      <w:r>
+        <w:t xml:space="preserve">Login </w:t>
+      </w:r>
+      <w:r>
+        <w:rPr>
+          <w:rFonts w:hint="cs"/>
+          <w:cs/>
+        </w:rPr>
+        <w:t xml:space="preserve">เพิ่มเติมด้วย </w:t>
+      </w:r>
+      <w:r>
+        <w:t xml:space="preserve">CSS </w:t>
+      </w:r>
+    </w:p>
+    <w:p>
+      <w:pPr>
+        <w:pStyle w:val="a0"/>
+        <w:numPr>
+          <w:ilvl w:val="0"/>
+          <w:numId w:val="2"/>
+        </w:numPr>
+        <w:ind w:left="709" w:firstLine="284"/>
+      </w:pPr>
+      <w:r>
+        <w:rPr>
+          <w:rFonts w:hint="cs"/>
+          <w:cs/>
+        </w:rPr>
+        <w:t xml:space="preserve">พัฒนา </w:t>
+      </w:r>
+      <w:r>
+        <w:t xml:space="preserve">Web application </w:t>
+      </w:r>
+      <w:r>
+        <w:rPr>
+          <w:rFonts w:hint="cs"/>
+          <w:cs/>
+        </w:rPr>
+        <w:t xml:space="preserve">ในส่วน </w:t>
+      </w:r>
+      <w:r>
+        <w:t xml:space="preserve">User management </w:t>
+      </w:r>
+    </w:p>
+    <w:p>
+      <w:pPr>
         <w:spacing w:after="0"/>
         <w:rPr>
           <w:u w:val="dotted"/>
@@ -2685,8 +2991,8 @@
       </w:pPr>
     </w:p>
     <w:sectPr>
-      <w:headerReference w:type="default" r:id="rId14"/>
-      <w:footerReference w:type="default" r:id="rId15"/>
+      <w:headerReference w:type="default" r:id="rId15"/>
+      <w:footerReference w:type="default" r:id="rId16"/>
       <w:pgSz w:w="11906" w:h="16838" w:code="9"/>
       <w:pgMar w:top="851" w:right="991" w:bottom="851" w:left="1440" w:header="284" w:footer="720" w:gutter="0"/>
       <w:cols w:space="720"/>
@@ -2697,7 +3003,7 @@
 </file>
 
 <file path=word/endnotes.xml><?xml version="1.0" encoding="utf-8"?>
-<w:endnotes xmlns:wpc="http://schemas.microsoft.com/office/word/2010/wordprocessingCanvas" xmlns:cx="http://schemas.microsoft.com/office/drawing/2014/chartex" xmlns:cx1="http://schemas.microsoft.com/office/drawing/2015/9/8/chartex" xmlns:cx2="http://schemas.microsoft.com/office/drawing/2015/10/21/chartex" xmlns:cx3="http://schemas.microsoft.com/office/drawing/2016/5/9/chartex" xmlns:cx4="http://schemas.microsoft.com/office/drawing/2016/5/10/chartex" xmlns:cx5="http://schemas.microsoft.com/office/drawing/2016/5/11/chartex" xmlns:cx6="http://schemas.microsoft.com/office/drawing/2016/5/12/chartex" xmlns:cx7="http://schemas.microsoft.com/office/drawing/2016/5/13/chartex" xmlns:cx8="http://schemas.microsoft.com/office/drawing/2016/5/14/chartex" xmlns:mc="http://schemas.openxmlformats.org/markup-compatibility/2006" xmlns:aink="http://schemas.microsoft.com/office/drawing/2016/ink" xmlns:am3d="http://schemas.microsoft.com/office/drawing/2017/model3d" xmlns:o="urn:schemas-microsoft-com:office:office" xmlns:r="http://schemas.openxmlformats.org/officeDocument/2006/relationships" xmlns:m="http://schemas.openxmlformats.org/officeDocument/2006/math" xmlns:v="urn:schemas-microsoft-com:vml" xmlns:wp14="http://schemas.microsoft.com/office/word/2010/wordprocessingDrawing" xmlns:wp="http://schemas.openxmlformats.org/drawingml/2006/wordprocessingDrawing" xmlns:w10="urn:schemas-microsoft-com:office:word" xmlns:w="http://schemas.openxmlformats.org/wordprocessingml/2006/main" xmlns:w14="http://schemas.microsoft.com/office/word/2010/wordml" xmlns:w15="http://schemas.microsoft.com/office/word/2012/wordml" xmlns:w16cex="http://schemas.microsoft.com/office/word/2018/wordml/cex" xmlns:w16cid="http://schemas.microsoft.com/office/word/2016/wordml/cid" xmlns:w16="http://schemas.microsoft.com/office/word/2018/wordml" xmlns:w16sdtdh="http://schemas.microsoft.com/office/word/2020/wordml/sdtdatahash" xmlns:w16se="http://schemas.microsoft.com/office/word/2015/wordml/symex" xmlns:wpg="http://schemas.microsoft.com/office/word/2010/wordprocessingGroup" xmlns:wpi="http://schemas.microsoft.com/office/word/2010/wordprocessingInk" xmlns:wne="http://schemas.microsoft.com/office/word/2006/wordml" xmlns:wps="http://schemas.microsoft.com/office/word/2010/wordprocessingShape" mc:Ignorable="w14 w15 w16se w16cid w16 w16cex w16sdtdh wp14">
+<w:endnotes xmlns:wpc="http://schemas.microsoft.com/office/word/2010/wordprocessingCanvas" xmlns:cx="http://schemas.microsoft.com/office/drawing/2014/chartex" xmlns:cx1="http://schemas.microsoft.com/office/drawing/2015/9/8/chartex" xmlns:cx2="http://schemas.microsoft.com/office/drawing/2015/10/21/chartex" xmlns:cx3="http://schemas.microsoft.com/office/drawing/2016/5/9/chartex" xmlns:cx4="http://schemas.microsoft.com/office/drawing/2016/5/10/chartex" xmlns:cx5="http://schemas.microsoft.com/office/drawing/2016/5/11/chartex" xmlns:cx6="http://schemas.microsoft.com/office/drawing/2016/5/12/chartex" xmlns:cx7="http://schemas.microsoft.com/office/drawing/2016/5/13/chartex" xmlns:cx8="http://schemas.microsoft.com/office/drawing/2016/5/14/chartex" xmlns:mc="http://schemas.openxmlformats.org/markup-compatibility/2006" xmlns:aink="http://schemas.microsoft.com/office/drawing/2016/ink" xmlns:am3d="http://schemas.microsoft.com/office/drawing/2017/model3d" xmlns:o="urn:schemas-microsoft-com:office:office" xmlns:oel="http://schemas.microsoft.com/office/2019/extlst" xmlns:r="http://schemas.openxmlformats.org/officeDocument/2006/relationships" xmlns:m="http://schemas.openxmlformats.org/officeDocument/2006/math" xmlns:v="urn:schemas-microsoft-com:vml" xmlns:wp14="http://schemas.microsoft.com/office/word/2010/wordprocessingDrawing" xmlns:wp="http://schemas.openxmlformats.org/drawingml/2006/wordprocessingDrawing" xmlns:w10="urn:schemas-microsoft-com:office:word" xmlns:w="http://schemas.openxmlformats.org/wordprocessingml/2006/main" xmlns:w14="http://schemas.microsoft.com/office/word/2010/wordml" xmlns:w15="http://schemas.microsoft.com/office/word/2012/wordml" xmlns:w16cex="http://schemas.microsoft.com/office/word/2018/wordml/cex" xmlns:w16cid="http://schemas.microsoft.com/office/word/2016/wordml/cid" xmlns:w16="http://schemas.microsoft.com/office/word/2018/wordml" xmlns:w16sdtdh="http://schemas.microsoft.com/office/word/2020/wordml/sdtdatahash" xmlns:w16se="http://schemas.microsoft.com/office/word/2015/wordml/symex" xmlns:wpg="http://schemas.microsoft.com/office/word/2010/wordprocessingGroup" xmlns:wpi="http://schemas.microsoft.com/office/word/2010/wordprocessingInk" xmlns:wne="http://schemas.microsoft.com/office/word/2006/wordml" xmlns:wps="http://schemas.microsoft.com/office/word/2010/wordprocessingShape" mc:Ignorable="w14 w15 w16se w16cid w16 w16cex w16sdtdh wp14">
   <w:endnote w:type="separator" w:id="-1">
     <w:p>
       <w:pPr>
@@ -2724,7 +3030,7 @@
 </file>
 
 <file path=word/footer1.xml><?xml version="1.0" encoding="utf-8"?>
-<w:ftr xmlns:wpc="http://schemas.microsoft.com/office/word/2010/wordprocessingCanvas" xmlns:cx="http://schemas.microsoft.com/office/drawing/2014/chartex" xmlns:cx1="http://schemas.microsoft.com/office/drawing/2015/9/8/chartex" xmlns:cx2="http://schemas.microsoft.com/office/drawing/2015/10/21/chartex" xmlns:cx3="http://schemas.microsoft.com/office/drawing/2016/5/9/chartex" xmlns:cx4="http://schemas.microsoft.com/office/drawing/2016/5/10/chartex" xmlns:cx5="http://schemas.microsoft.com/office/drawing/2016/5/11/chartex" xmlns:cx6="http://schemas.microsoft.com/office/drawing/2016/5/12/chartex" xmlns:cx7="http://schemas.microsoft.com/office/drawing/2016/5/13/chartex" xmlns:cx8="http://schemas.microsoft.com/office/drawing/2016/5/14/chartex" xmlns:mc="http://schemas.openxmlformats.org/markup-compatibility/2006" xmlns:aink="http://schemas.microsoft.com/office/drawing/2016/ink" xmlns:am3d="http://schemas.microsoft.com/office/drawing/2017/model3d" xmlns:o="urn:schemas-microsoft-com:office:office" xmlns:r="http://schemas.openxmlformats.org/officeDocument/2006/relationships" xmlns:m="http://schemas.openxmlformats.org/officeDocument/2006/math" xmlns:v="urn:schemas-microsoft-com:vml" xmlns:wp14="http://schemas.microsoft.com/office/word/2010/wordprocessingDrawing" xmlns:wp="http://schemas.openxmlformats.org/drawingml/2006/wordprocessingDrawing" xmlns:w10="urn:schemas-microsoft-com:office:word" xmlns:w="http://schemas.openxmlformats.org/wordprocessingml/2006/main" xmlns:w14="http://schemas.microsoft.com/office/word/2010/wordml" xmlns:w15="http://schemas.microsoft.com/office/word/2012/wordml" xmlns:w16cex="http://schemas.microsoft.com/office/word/2018/wordml/cex" xmlns:w16cid="http://schemas.microsoft.com/office/word/2016/wordml/cid" xmlns:w16="http://schemas.microsoft.com/office/word/2018/wordml" xmlns:w16sdtdh="http://schemas.microsoft.com/office/word/2020/wordml/sdtdatahash" xmlns:w16se="http://schemas.microsoft.com/office/word/2015/wordml/symex" xmlns:wpg="http://schemas.microsoft.com/office/word/2010/wordprocessingGroup" xmlns:wpi="http://schemas.microsoft.com/office/word/2010/wordprocessingInk" xmlns:wne="http://schemas.microsoft.com/office/word/2006/wordml" xmlns:wps="http://schemas.microsoft.com/office/word/2010/wordprocessingShape" mc:Ignorable="w14 w15 w16se w16cid w16 w16cex w16sdtdh wp14">
+<w:ftr xmlns:wpc="http://schemas.microsoft.com/office/word/2010/wordprocessingCanvas" xmlns:cx="http://schemas.microsoft.com/office/drawing/2014/chartex" xmlns:cx1="http://schemas.microsoft.com/office/drawing/2015/9/8/chartex" xmlns:cx2="http://schemas.microsoft.com/office/drawing/2015/10/21/chartex" xmlns:cx3="http://schemas.microsoft.com/office/drawing/2016/5/9/chartex" xmlns:cx4="http://schemas.microsoft.com/office/drawing/2016/5/10/chartex" xmlns:cx5="http://schemas.microsoft.com/office/drawing/2016/5/11/chartex" xmlns:cx6="http://schemas.microsoft.com/office/drawing/2016/5/12/chartex" xmlns:cx7="http://schemas.microsoft.com/office/drawing/2016/5/13/chartex" xmlns:cx8="http://schemas.microsoft.com/office/drawing/2016/5/14/chartex" xmlns:mc="http://schemas.openxmlformats.org/markup-compatibility/2006" xmlns:aink="http://schemas.microsoft.com/office/drawing/2016/ink" xmlns:am3d="http://schemas.microsoft.com/office/drawing/2017/model3d" xmlns:o="urn:schemas-microsoft-com:office:office" xmlns:oel="http://schemas.microsoft.com/office/2019/extlst" xmlns:r="http://schemas.openxmlformats.org/officeDocument/2006/relationships" xmlns:m="http://schemas.openxmlformats.org/officeDocument/2006/math" xmlns:v="urn:schemas-microsoft-com:vml" xmlns:wp14="http://schemas.microsoft.com/office/word/2010/wordprocessingDrawing" xmlns:wp="http://schemas.openxmlformats.org/drawingml/2006/wordprocessingDrawing" xmlns:w10="urn:schemas-microsoft-com:office:word" xmlns:w="http://schemas.openxmlformats.org/wordprocessingml/2006/main" xmlns:w14="http://schemas.microsoft.com/office/word/2010/wordml" xmlns:w15="http://schemas.microsoft.com/office/word/2012/wordml" xmlns:w16cex="http://schemas.microsoft.com/office/word/2018/wordml/cex" xmlns:w16cid="http://schemas.microsoft.com/office/word/2016/wordml/cid" xmlns:w16="http://schemas.microsoft.com/office/word/2018/wordml" xmlns:w16sdtdh="http://schemas.microsoft.com/office/word/2020/wordml/sdtdatahash" xmlns:w16se="http://schemas.microsoft.com/office/word/2015/wordml/symex" xmlns:wpg="http://schemas.microsoft.com/office/word/2010/wordprocessingGroup" xmlns:wpi="http://schemas.microsoft.com/office/word/2010/wordprocessingInk" xmlns:wne="http://schemas.microsoft.com/office/word/2006/wordml" xmlns:wps="http://schemas.microsoft.com/office/word/2010/wordprocessingShape" mc:Ignorable="w14 w15 w16se w16cid w16 w16cex w16sdtdh wp14">
   <w:sdt>
     <w:sdtPr>
       <w:id w:val="1728726013"/>
@@ -2906,7 +3212,7 @@
 </file>
 
 <file path=word/footnotes.xml><?xml version="1.0" encoding="utf-8"?>
-<w:footnotes xmlns:wpc="http://schemas.microsoft.com/office/word/2010/wordprocessingCanvas" xmlns:cx="http://schemas.microsoft.com/office/drawing/2014/chartex" xmlns:cx1="http://schemas.microsoft.com/office/drawing/2015/9/8/chartex" xmlns:cx2="http://schemas.microsoft.com/office/drawing/2015/10/21/chartex" xmlns:cx3="http://schemas.microsoft.com/office/drawing/2016/5/9/chartex" xmlns:cx4="http://schemas.microsoft.com/office/drawing/2016/5/10/chartex" xmlns:cx5="http://schemas.microsoft.com/office/drawing/2016/5/11/chartex" xmlns:cx6="http://schemas.microsoft.com/office/drawing/2016/5/12/chartex" xmlns:cx7="http://schemas.microsoft.com/office/drawing/2016/5/13/chartex" xmlns:cx8="http://schemas.microsoft.com/office/drawing/2016/5/14/chartex" xmlns:mc="http://schemas.openxmlformats.org/markup-compatibility/2006" xmlns:aink="http://schemas.microsoft.com/office/drawing/2016/ink" xmlns:am3d="http://schemas.microsoft.com/office/drawing/2017/model3d" xmlns:o="urn:schemas-microsoft-com:office:office" xmlns:r="http://schemas.openxmlformats.org/officeDocument/2006/relationships" xmlns:m="http://schemas.openxmlformats.org/officeDocument/2006/math" xmlns:v="urn:schemas-microsoft-com:vml" xmlns:wp14="http://schemas.microsoft.com/office/word/2010/wordprocessingDrawing" xmlns:wp="http://schemas.openxmlformats.org/drawingml/2006/wordprocessingDrawing" xmlns:w10="urn:schemas-microsoft-com:office:word" xmlns:w="http://schemas.openxmlformats.org/wordprocessingml/2006/main" xmlns:w14="http://schemas.microsoft.com/office/word/2010/wordml" xmlns:w15="http://schemas.microsoft.com/office/word/2012/wordml" xmlns:w16cex="http://schemas.microsoft.com/office/word/2018/wordml/cex" xmlns:w16cid="http://schemas.microsoft.com/office/word/2016/wordml/cid" xmlns:w16="http://schemas.microsoft.com/office/word/2018/wordml" xmlns:w16sdtdh="http://schemas.microsoft.com/office/word/2020/wordml/sdtdatahash" xmlns:w16se="http://schemas.microsoft.com/office/word/2015/wordml/symex" xmlns:wpg="http://schemas.microsoft.com/office/word/2010/wordprocessingGroup" xmlns:wpi="http://schemas.microsoft.com/office/word/2010/wordprocessingInk" xmlns:wne="http://schemas.microsoft.com/office/word/2006/wordml" xmlns:wps="http://schemas.microsoft.com/office/word/2010/wordprocessingShape" mc:Ignorable="w14 w15 w16se w16cid w16 w16cex w16sdtdh wp14">
+<w:footnotes xmlns:wpc="http://schemas.microsoft.com/office/word/2010/wordprocessingCanvas" xmlns:cx="http://schemas.microsoft.com/office/drawing/2014/chartex" xmlns:cx1="http://schemas.microsoft.com/office/drawing/2015/9/8/chartex" xmlns:cx2="http://schemas.microsoft.com/office/drawing/2015/10/21/chartex" xmlns:cx3="http://schemas.microsoft.com/office/drawing/2016/5/9/chartex" xmlns:cx4="http://schemas.microsoft.com/office/drawing/2016/5/10/chartex" xmlns:cx5="http://schemas.microsoft.com/office/drawing/2016/5/11/chartex" xmlns:cx6="http://schemas.microsoft.com/office/drawing/2016/5/12/chartex" xmlns:cx7="http://schemas.microsoft.com/office/drawing/2016/5/13/chartex" xmlns:cx8="http://schemas.microsoft.com/office/drawing/2016/5/14/chartex" xmlns:mc="http://schemas.openxmlformats.org/markup-compatibility/2006" xmlns:aink="http://schemas.microsoft.com/office/drawing/2016/ink" xmlns:am3d="http://schemas.microsoft.com/office/drawing/2017/model3d" xmlns:o="urn:schemas-microsoft-com:office:office" xmlns:oel="http://schemas.microsoft.com/office/2019/extlst" xmlns:r="http://schemas.openxmlformats.org/officeDocument/2006/relationships" xmlns:m="http://schemas.openxmlformats.org/officeDocument/2006/math" xmlns:v="urn:schemas-microsoft-com:vml" xmlns:wp14="http://schemas.microsoft.com/office/word/2010/wordprocessingDrawing" xmlns:wp="http://schemas.openxmlformats.org/drawingml/2006/wordprocessingDrawing" xmlns:w10="urn:schemas-microsoft-com:office:word" xmlns:w="http://schemas.openxmlformats.org/wordprocessingml/2006/main" xmlns:w14="http://schemas.microsoft.com/office/word/2010/wordml" xmlns:w15="http://schemas.microsoft.com/office/word/2012/wordml" xmlns:w16cex="http://schemas.microsoft.com/office/word/2018/wordml/cex" xmlns:w16cid="http://schemas.microsoft.com/office/word/2016/wordml/cid" xmlns:w16="http://schemas.microsoft.com/office/word/2018/wordml" xmlns:w16sdtdh="http://schemas.microsoft.com/office/word/2020/wordml/sdtdatahash" xmlns:w16se="http://schemas.microsoft.com/office/word/2015/wordml/symex" xmlns:wpg="http://schemas.microsoft.com/office/word/2010/wordprocessingGroup" xmlns:wpi="http://schemas.microsoft.com/office/word/2010/wordprocessingInk" xmlns:wne="http://schemas.microsoft.com/office/word/2006/wordml" xmlns:wps="http://schemas.microsoft.com/office/word/2010/wordprocessingShape" mc:Ignorable="w14 w15 w16se w16cid w16 w16cex w16sdtdh wp14">
   <w:footnote w:type="separator" w:id="-1">
     <w:p>
       <w:pPr>
@@ -2933,7 +3239,7 @@
 </file>
 
 <file path=word/header1.xml><?xml version="1.0" encoding="utf-8"?>
-<w:hdr xmlns:wpc="http://schemas.microsoft.com/office/word/2010/wordprocessingCanvas" xmlns:cx="http://schemas.microsoft.com/office/drawing/2014/chartex" xmlns:cx1="http://schemas.microsoft.com/office/drawing/2015/9/8/chartex" xmlns:cx2="http://schemas.microsoft.com/office/drawing/2015/10/21/chartex" xmlns:cx3="http://schemas.microsoft.com/office/drawing/2016/5/9/chartex" xmlns:cx4="http://schemas.microsoft.com/office/drawing/2016/5/10/chartex" xmlns:cx5="http://schemas.microsoft.com/office/drawing/2016/5/11/chartex" xmlns:cx6="http://schemas.microsoft.com/office/drawing/2016/5/12/chartex" xmlns:cx7="http://schemas.microsoft.com/office/drawing/2016/5/13/chartex" xmlns:cx8="http://schemas.microsoft.com/office/drawing/2016/5/14/chartex" xmlns:mc="http://schemas.openxmlformats.org/markup-compatibility/2006" xmlns:aink="http://schemas.microsoft.com/office/drawing/2016/ink" xmlns:am3d="http://schemas.microsoft.com/office/drawing/2017/model3d" xmlns:o="urn:schemas-microsoft-com:office:office" xmlns:r="http://schemas.openxmlformats.org/officeDocument/2006/relationships" xmlns:m="http://schemas.openxmlformats.org/officeDocument/2006/math" xmlns:v="urn:schemas-microsoft-com:vml" xmlns:wp14="http://schemas.microsoft.com/office/word/2010/wordprocessingDrawing" xmlns:wp="http://schemas.openxmlformats.org/drawingml/2006/wordprocessingDrawing" xmlns:w10="urn:schemas-microsoft-com:office:word" xmlns:w="http://schemas.openxmlformats.org/wordprocessingml/2006/main" xmlns:w14="http://schemas.microsoft.com/office/word/2010/wordml" xmlns:w15="http://schemas.microsoft.com/office/word/2012/wordml" xmlns:w16cex="http://schemas.microsoft.com/office/word/2018/wordml/cex" xmlns:w16cid="http://schemas.microsoft.com/office/word/2016/wordml/cid" xmlns:w16="http://schemas.microsoft.com/office/word/2018/wordml" xmlns:w16sdtdh="http://schemas.microsoft.com/office/word/2020/wordml/sdtdatahash" xmlns:w16se="http://schemas.microsoft.com/office/word/2015/wordml/symex" xmlns:wpg="http://schemas.microsoft.com/office/word/2010/wordprocessingGroup" xmlns:wpi="http://schemas.microsoft.com/office/word/2010/wordprocessingInk" xmlns:wne="http://schemas.microsoft.com/office/word/2006/wordml" xmlns:wps="http://schemas.microsoft.com/office/word/2010/wordprocessingShape" mc:Ignorable="w14 w15 w16se w16cid w16 w16cex w16sdtdh wp14">
+<w:hdr xmlns:wpc="http://schemas.microsoft.com/office/word/2010/wordprocessingCanvas" xmlns:cx="http://schemas.microsoft.com/office/drawing/2014/chartex" xmlns:cx1="http://schemas.microsoft.com/office/drawing/2015/9/8/chartex" xmlns:cx2="http://schemas.microsoft.com/office/drawing/2015/10/21/chartex" xmlns:cx3="http://schemas.microsoft.com/office/drawing/2016/5/9/chartex" xmlns:cx4="http://schemas.microsoft.com/office/drawing/2016/5/10/chartex" xmlns:cx5="http://schemas.microsoft.com/office/drawing/2016/5/11/chartex" xmlns:cx6="http://schemas.microsoft.com/office/drawing/2016/5/12/chartex" xmlns:cx7="http://schemas.microsoft.com/office/drawing/2016/5/13/chartex" xmlns:cx8="http://schemas.microsoft.com/office/drawing/2016/5/14/chartex" xmlns:mc="http://schemas.openxmlformats.org/markup-compatibility/2006" xmlns:aink="http://schemas.microsoft.com/office/drawing/2016/ink" xmlns:am3d="http://schemas.microsoft.com/office/drawing/2017/model3d" xmlns:o="urn:schemas-microsoft-com:office:office" xmlns:oel="http://schemas.microsoft.com/office/2019/extlst" xmlns:r="http://schemas.openxmlformats.org/officeDocument/2006/relationships" xmlns:m="http://schemas.openxmlformats.org/officeDocument/2006/math" xmlns:v="urn:schemas-microsoft-com:vml" xmlns:wp14="http://schemas.microsoft.com/office/word/2010/wordprocessingDrawing" xmlns:wp="http://schemas.openxmlformats.org/drawingml/2006/wordprocessingDrawing" xmlns:w10="urn:schemas-microsoft-com:office:word" xmlns:w="http://schemas.openxmlformats.org/wordprocessingml/2006/main" xmlns:w14="http://schemas.microsoft.com/office/word/2010/wordml" xmlns:w15="http://schemas.microsoft.com/office/word/2012/wordml" xmlns:w16cex="http://schemas.microsoft.com/office/word/2018/wordml/cex" xmlns:w16cid="http://schemas.microsoft.com/office/word/2016/wordml/cid" xmlns:w16="http://schemas.microsoft.com/office/word/2018/wordml" xmlns:w16sdtdh="http://schemas.microsoft.com/office/word/2020/wordml/sdtdatahash" xmlns:w16se="http://schemas.microsoft.com/office/word/2015/wordml/symex" xmlns:wpg="http://schemas.microsoft.com/office/word/2010/wordprocessingGroup" xmlns:wpi="http://schemas.microsoft.com/office/word/2010/wordprocessingInk" xmlns:wne="http://schemas.microsoft.com/office/word/2006/wordml" xmlns:wps="http://schemas.microsoft.com/office/word/2010/wordprocessingShape" mc:Ignorable="w14 w15 w16se w16cid w16 w16cex w16sdtdh wp14">
   <w:p>
     <w:pPr>
       <w:pStyle w:val="a6"/>
@@ -3067,7 +3373,6 @@
           <w:listItem w:displayText="50" w:value="50"/>
         </w:dropDownList>
       </w:sdtPr>
-      <w:sdtEndPr/>
       <w:sdtContent>
         <w:r>
           <w:rPr>
@@ -3089,7 +3394,7 @@
 </file>
 
 <file path=word/numbering.xml><?xml version="1.0" encoding="utf-8"?>
-<w:numbering xmlns:wpc="http://schemas.microsoft.com/office/word/2010/wordprocessingCanvas" xmlns:cx="http://schemas.microsoft.com/office/drawing/2014/chartex" xmlns:cx1="http://schemas.microsoft.com/office/drawing/2015/9/8/chartex" xmlns:cx2="http://schemas.microsoft.com/office/drawing/2015/10/21/chartex" xmlns:cx3="http://schemas.microsoft.com/office/drawing/2016/5/9/chartex" xmlns:cx4="http://schemas.microsoft.com/office/drawing/2016/5/10/chartex" xmlns:cx5="http://schemas.microsoft.com/office/drawing/2016/5/11/chartex" xmlns:cx6="http://schemas.microsoft.com/office/drawing/2016/5/12/chartex" xmlns:cx7="http://schemas.microsoft.com/office/drawing/2016/5/13/chartex" xmlns:cx8="http://schemas.microsoft.com/office/drawing/2016/5/14/chartex" xmlns:mc="http://schemas.openxmlformats.org/markup-compatibility/2006" xmlns:aink="http://schemas.microsoft.com/office/drawing/2016/ink" xmlns:am3d="http://schemas.microsoft.com/office/drawing/2017/model3d" xmlns:o="urn:schemas-microsoft-com:office:office" xmlns:r="http://schemas.openxmlformats.org/officeDocument/2006/relationships" xmlns:m="http://schemas.openxmlformats.org/officeDocument/2006/math" xmlns:v="urn:schemas-microsoft-com:vml" xmlns:wp14="http://schemas.microsoft.com/office/word/2010/wordprocessingDrawing" xmlns:wp="http://schemas.openxmlformats.org/drawingml/2006/wordprocessingDrawing" xmlns:w10="urn:schemas-microsoft-com:office:word" xmlns:w="http://schemas.openxmlformats.org/wordprocessingml/2006/main" xmlns:w14="http://schemas.microsoft.com/office/word/2010/wordml" xmlns:w15="http://schemas.microsoft.com/office/word/2012/wordml" xmlns:w16cex="http://schemas.microsoft.com/office/word/2018/wordml/cex" xmlns:w16cid="http://schemas.microsoft.com/office/word/2016/wordml/cid" xmlns:w16="http://schemas.microsoft.com/office/word/2018/wordml" xmlns:w16sdtdh="http://schemas.microsoft.com/office/word/2020/wordml/sdtdatahash" xmlns:w16se="http://schemas.microsoft.com/office/word/2015/wordml/symex" xmlns:wpg="http://schemas.microsoft.com/office/word/2010/wordprocessingGroup" xmlns:wpi="http://schemas.microsoft.com/office/word/2010/wordprocessingInk" xmlns:wne="http://schemas.microsoft.com/office/word/2006/wordml" xmlns:wps="http://schemas.microsoft.com/office/word/2010/wordprocessingShape" mc:Ignorable="w14 w15 w16se w16cid w16 w16cex w16sdtdh wp14">
+<w:numbering xmlns:wpc="http://schemas.microsoft.com/office/word/2010/wordprocessingCanvas" xmlns:cx="http://schemas.microsoft.com/office/drawing/2014/chartex" xmlns:cx1="http://schemas.microsoft.com/office/drawing/2015/9/8/chartex" xmlns:cx2="http://schemas.microsoft.com/office/drawing/2015/10/21/chartex" xmlns:cx3="http://schemas.microsoft.com/office/drawing/2016/5/9/chartex" xmlns:cx4="http://schemas.microsoft.com/office/drawing/2016/5/10/chartex" xmlns:cx5="http://schemas.microsoft.com/office/drawing/2016/5/11/chartex" xmlns:cx6="http://schemas.microsoft.com/office/drawing/2016/5/12/chartex" xmlns:cx7="http://schemas.microsoft.com/office/drawing/2016/5/13/chartex" xmlns:cx8="http://schemas.microsoft.com/office/drawing/2016/5/14/chartex" xmlns:mc="http://schemas.openxmlformats.org/markup-compatibility/2006" xmlns:aink="http://schemas.microsoft.com/office/drawing/2016/ink" xmlns:am3d="http://schemas.microsoft.com/office/drawing/2017/model3d" xmlns:o="urn:schemas-microsoft-com:office:office" xmlns:oel="http://schemas.microsoft.com/office/2019/extlst" xmlns:r="http://schemas.openxmlformats.org/officeDocument/2006/relationships" xmlns:m="http://schemas.openxmlformats.org/officeDocument/2006/math" xmlns:v="urn:schemas-microsoft-com:vml" xmlns:wp14="http://schemas.microsoft.com/office/word/2010/wordprocessingDrawing" xmlns:wp="http://schemas.openxmlformats.org/drawingml/2006/wordprocessingDrawing" xmlns:w10="urn:schemas-microsoft-com:office:word" xmlns:w="http://schemas.openxmlformats.org/wordprocessingml/2006/main" xmlns:w14="http://schemas.microsoft.com/office/word/2010/wordml" xmlns:w15="http://schemas.microsoft.com/office/word/2012/wordml" xmlns:w16cex="http://schemas.microsoft.com/office/word/2018/wordml/cex" xmlns:w16cid="http://schemas.microsoft.com/office/word/2016/wordml/cid" xmlns:w16="http://schemas.microsoft.com/office/word/2018/wordml" xmlns:w16sdtdh="http://schemas.microsoft.com/office/word/2020/wordml/sdtdatahash" xmlns:w16se="http://schemas.microsoft.com/office/word/2015/wordml/symex" xmlns:wpg="http://schemas.microsoft.com/office/word/2010/wordprocessingGroup" xmlns:wpi="http://schemas.microsoft.com/office/word/2010/wordprocessingInk" xmlns:wne="http://schemas.microsoft.com/office/word/2006/wordml" xmlns:wps="http://schemas.microsoft.com/office/word/2010/wordprocessingShape" mc:Ignorable="w14 w15 w16se w16cid w16 w16cex w16sdtdh wp14">
   <w:abstractNum w:abstractNumId="0" w15:restartNumberingAfterBreak="0">
     <w:nsid w:val="04AF5A52"/>
     <w:multiLevelType w:val="hybridMultilevel"/>
@@ -3979,31 +4284,31 @@
       </w:pPr>
     </w:lvl>
   </w:abstractNum>
-  <w:num w:numId="1">
+  <w:num w:numId="1" w16cid:durableId="569660735">
     <w:abstractNumId w:val="5"/>
   </w:num>
-  <w:num w:numId="2">
+  <w:num w:numId="2" w16cid:durableId="1142769627">
     <w:abstractNumId w:val="2"/>
   </w:num>
-  <w:num w:numId="3">
+  <w:num w:numId="3" w16cid:durableId="195050352">
     <w:abstractNumId w:val="0"/>
   </w:num>
-  <w:num w:numId="4">
+  <w:num w:numId="4" w16cid:durableId="937327797">
     <w:abstractNumId w:val="8"/>
   </w:num>
-  <w:num w:numId="5">
+  <w:num w:numId="5" w16cid:durableId="628895730">
     <w:abstractNumId w:val="7"/>
   </w:num>
-  <w:num w:numId="6">
+  <w:num w:numId="6" w16cid:durableId="1350985018">
     <w:abstractNumId w:val="3"/>
   </w:num>
-  <w:num w:numId="7">
+  <w:num w:numId="7" w16cid:durableId="1841309240">
     <w:abstractNumId w:val="4"/>
   </w:num>
-  <w:num w:numId="8">
+  <w:num w:numId="8" w16cid:durableId="887377324">
     <w:abstractNumId w:val="6"/>
   </w:num>
-  <w:num w:numId="9">
+  <w:num w:numId="9" w16cid:durableId="199755397">
     <w:abstractNumId w:val="1"/>
   </w:num>
 </w:numbering>
@@ -4606,7 +4911,7 @@
 </file>
 
 <file path=word/glossary/document.xml><?xml version="1.0" encoding="utf-8"?>
-<w:glossaryDocument xmlns:wpc="http://schemas.microsoft.com/office/word/2010/wordprocessingCanvas" xmlns:cx="http://schemas.microsoft.com/office/drawing/2014/chartex" xmlns:cx1="http://schemas.microsoft.com/office/drawing/2015/9/8/chartex" xmlns:cx2="http://schemas.microsoft.com/office/drawing/2015/10/21/chartex" xmlns:cx3="http://schemas.microsoft.com/office/drawing/2016/5/9/chartex" xmlns:cx4="http://schemas.microsoft.com/office/drawing/2016/5/10/chartex" xmlns:cx5="http://schemas.microsoft.com/office/drawing/2016/5/11/chartex" xmlns:cx6="http://schemas.microsoft.com/office/drawing/2016/5/12/chartex" xmlns:cx7="http://schemas.microsoft.com/office/drawing/2016/5/13/chartex" xmlns:cx8="http://schemas.microsoft.com/office/drawing/2016/5/14/chartex" xmlns:mc="http://schemas.openxmlformats.org/markup-compatibility/2006" xmlns:aink="http://schemas.microsoft.com/office/drawing/2016/ink" xmlns:am3d="http://schemas.microsoft.com/office/drawing/2017/model3d" xmlns:o="urn:schemas-microsoft-com:office:office" xmlns:r="http://schemas.openxmlformats.org/officeDocument/2006/relationships" xmlns:m="http://schemas.openxmlformats.org/officeDocument/2006/math" xmlns:v="urn:schemas-microsoft-com:vml" xmlns:wp14="http://schemas.microsoft.com/office/word/2010/wordprocessingDrawing" xmlns:wp="http://schemas.openxmlformats.org/drawingml/2006/wordprocessingDrawing" xmlns:w10="urn:schemas-microsoft-com:office:word" xmlns:w="http://schemas.openxmlformats.org/wordprocessingml/2006/main" xmlns:w14="http://schemas.microsoft.com/office/word/2010/wordml" xmlns:w15="http://schemas.microsoft.com/office/word/2012/wordml" xmlns:w16cex="http://schemas.microsoft.com/office/word/2018/wordml/cex" xmlns:w16cid="http://schemas.microsoft.com/office/word/2016/wordml/cid" xmlns:w16="http://schemas.microsoft.com/office/word/2018/wordml" xmlns:w16sdtdh="http://schemas.microsoft.com/office/word/2020/wordml/sdtdatahash" xmlns:w16se="http://schemas.microsoft.com/office/word/2015/wordml/symex" xmlns:wpg="http://schemas.microsoft.com/office/word/2010/wordprocessingGroup" xmlns:wpi="http://schemas.microsoft.com/office/word/2010/wordprocessingInk" xmlns:wne="http://schemas.microsoft.com/office/word/2006/wordml" xmlns:wps="http://schemas.microsoft.com/office/word/2010/wordprocessingShape" mc:Ignorable="w14 w15 w16se w16cid w16 w16cex w16sdtdh wp14">
+<w:glossaryDocument xmlns:wpc="http://schemas.microsoft.com/office/word/2010/wordprocessingCanvas" xmlns:cx="http://schemas.microsoft.com/office/drawing/2014/chartex" xmlns:cx1="http://schemas.microsoft.com/office/drawing/2015/9/8/chartex" xmlns:cx2="http://schemas.microsoft.com/office/drawing/2015/10/21/chartex" xmlns:cx3="http://schemas.microsoft.com/office/drawing/2016/5/9/chartex" xmlns:cx4="http://schemas.microsoft.com/office/drawing/2016/5/10/chartex" xmlns:cx5="http://schemas.microsoft.com/office/drawing/2016/5/11/chartex" xmlns:cx6="http://schemas.microsoft.com/office/drawing/2016/5/12/chartex" xmlns:cx7="http://schemas.microsoft.com/office/drawing/2016/5/13/chartex" xmlns:cx8="http://schemas.microsoft.com/office/drawing/2016/5/14/chartex" xmlns:mc="http://schemas.openxmlformats.org/markup-compatibility/2006" xmlns:aink="http://schemas.microsoft.com/office/drawing/2016/ink" xmlns:am3d="http://schemas.microsoft.com/office/drawing/2017/model3d" xmlns:o="urn:schemas-microsoft-com:office:office" xmlns:oel="http://schemas.microsoft.com/office/2019/extlst" xmlns:r="http://schemas.openxmlformats.org/officeDocument/2006/relationships" xmlns:m="http://schemas.openxmlformats.org/officeDocument/2006/math" xmlns:v="urn:schemas-microsoft-com:vml" xmlns:wp14="http://schemas.microsoft.com/office/word/2010/wordprocessingDrawing" xmlns:wp="http://schemas.openxmlformats.org/drawingml/2006/wordprocessingDrawing" xmlns:w10="urn:schemas-microsoft-com:office:word" xmlns:w="http://schemas.openxmlformats.org/wordprocessingml/2006/main" xmlns:w14="http://schemas.microsoft.com/office/word/2010/wordml" xmlns:w15="http://schemas.microsoft.com/office/word/2012/wordml" xmlns:w16cex="http://schemas.microsoft.com/office/word/2018/wordml/cex" xmlns:w16cid="http://schemas.microsoft.com/office/word/2016/wordml/cid" xmlns:w16="http://schemas.microsoft.com/office/word/2018/wordml" xmlns:w16sdtdh="http://schemas.microsoft.com/office/word/2020/wordml/sdtdatahash" xmlns:w16se="http://schemas.microsoft.com/office/word/2015/wordml/symex" xmlns:wpg="http://schemas.microsoft.com/office/word/2010/wordprocessingGroup" xmlns:wpi="http://schemas.microsoft.com/office/word/2010/wordprocessingInk" xmlns:wne="http://schemas.microsoft.com/office/word/2006/wordml" xmlns:wps="http://schemas.microsoft.com/office/word/2010/wordprocessingShape" mc:Ignorable="w14 w15 w16se w16cid w16 w16cex w16sdtdh wp14">
   <w:docParts>
     <w:docPart>
       <w:docPartPr>
@@ -4796,6 +5101,7 @@
     <w:rsid w:val="00765515"/>
     <w:rsid w:val="009633F9"/>
     <w:rsid w:val="009B6C23"/>
+    <w:rsid w:val="00B91E4C"/>
     <w:rsid w:val="00C36B0F"/>
     <w:rsid w:val="00E67819"/>
     <w:rsid w:val="00E86198"/>
@@ -5594,18 +5900,18 @@
 </file>
 
 <file path=customXml/item1.xml><?xml version="1.0" encoding="utf-8"?>
+<p:properties xmlns:p="http://schemas.microsoft.com/office/2006/metadata/properties" xmlns:xsi="http://www.w3.org/2001/XMLSchema-instance" xmlns:pc="http://schemas.microsoft.com/office/infopath/2007/PartnerControls">
+  <documentManagement/>
+</p:properties>
+</file>
+
+<file path=customXml/item2.xml><?xml version="1.0" encoding="utf-8"?>
 <?mso-contentType ?>
 <FormTemplates xmlns="http://schemas.microsoft.com/sharepoint/v3/contenttype/forms">
   <Display>DocumentLibraryForm</Display>
   <Edit>DocumentLibraryForm</Edit>
   <New>DocumentLibraryForm</New>
 </FormTemplates>
-</file>
-
-<file path=customXml/item2.xml><?xml version="1.0" encoding="utf-8"?>
-<p:properties xmlns:p="http://schemas.microsoft.com/office/2006/metadata/properties" xmlns:xsi="http://www.w3.org/2001/XMLSchema-instance" xmlns:pc="http://schemas.microsoft.com/office/infopath/2007/PartnerControls">
-  <documentManagement/>
-</p:properties>
 </file>
 
 <file path=customXml/item3.xml><?xml version="1.0" encoding="utf-8"?>
@@ -5812,18 +6118,18 @@
 </file>
 
 <file path=customXml/itemProps1.xml><?xml version="1.0" encoding="utf-8"?>
-<ds:datastoreItem xmlns:ds="http://schemas.openxmlformats.org/officeDocument/2006/customXml" ds:itemID="{EE20C0BC-7DE5-4F7A-8B77-34EDCADDBDDF}">
+<ds:datastoreItem xmlns:ds="http://schemas.openxmlformats.org/officeDocument/2006/customXml" ds:itemID="{CF6C7B6E-D565-4068-8C0D-6DB1020E83D5}">
   <ds:schemaRefs>
-    <ds:schemaRef ds:uri="http://schemas.microsoft.com/sharepoint/v3/contenttype/forms"/>
+    <ds:schemaRef ds:uri="http://schemas.microsoft.com/office/2006/metadata/properties"/>
+    <ds:schemaRef ds:uri="http://schemas.microsoft.com/office/infopath/2007/PartnerControls"/>
   </ds:schemaRefs>
 </ds:datastoreItem>
 </file>
 
 <file path=customXml/itemProps2.xml><?xml version="1.0" encoding="utf-8"?>
-<ds:datastoreItem xmlns:ds="http://schemas.openxmlformats.org/officeDocument/2006/customXml" ds:itemID="{CF6C7B6E-D565-4068-8C0D-6DB1020E83D5}">
+<ds:datastoreItem xmlns:ds="http://schemas.openxmlformats.org/officeDocument/2006/customXml" ds:itemID="{EE20C0BC-7DE5-4F7A-8B77-34EDCADDBDDF}">
   <ds:schemaRefs>
-    <ds:schemaRef ds:uri="http://schemas.microsoft.com/office/2006/metadata/properties"/>
-    <ds:schemaRef ds:uri="http://schemas.microsoft.com/office/infopath/2007/PartnerControls"/>
+    <ds:schemaRef ds:uri="http://schemas.microsoft.com/sharepoint/v3/contenttype/forms"/>
   </ds:schemaRefs>
 </ds:datastoreItem>
 </file>

</xml_diff>